<commit_message>
Se ingresarons las actividades correspondientes al día de hoy
</commit_message>
<xml_diff>
--- a/documentacion/EQUIPO JUAN ANTONIO-Reportes de avance.docx
+++ b/documentacion/EQUIPO JUAN ANTONIO-Reportes de avance.docx
@@ -770,8 +770,6 @@
               </w:rPr>
               <w:t>Razón de afectación</w:t>
             </w:r>
-            <w:bookmarkStart w:id="0" w:name="_GoBack"/>
-            <w:bookmarkEnd w:id="0"/>
           </w:p>
           <w:p>
             <w:pPr>
@@ -792,6 +790,1272 @@
       </w:tr>
     </w:tbl>
     <w:p/>
+    <w:p/>
+    <w:p/>
+    <w:tbl>
+      <w:tblPr>
+        <w:tblStyle w:val="Tablaconcuadrcula"/>
+        <w:tblpPr w:leftFromText="141" w:rightFromText="141" w:vertAnchor="page" w:horzAnchor="margin" w:tblpY="10471"/>
+        <w:tblW w:w="0" w:type="auto"/>
+        <w:tblLook w:val="04A0" w:firstRow="1" w:lastRow="0" w:firstColumn="1" w:lastColumn="0" w:noHBand="0" w:noVBand="1"/>
+      </w:tblPr>
+      <w:tblGrid>
+        <w:gridCol w:w="8828"/>
+      </w:tblGrid>
+      <w:tr>
+        <w:tc>
+          <w:tcPr>
+            <w:tcW w:w="8828" w:type="dxa"/>
+          </w:tcPr>
+          <w:p>
+            <w:pPr>
+              <w:rPr>
+                <w:rFonts w:ascii="Arial" w:hAnsi="Arial" w:cs="Arial"/>
+                <w:b/>
+                <w:sz w:val="24"/>
+              </w:rPr>
+            </w:pPr>
+            <w:r>
+              <w:rPr>
+                <w:rFonts w:ascii="Arial" w:hAnsi="Arial" w:cs="Arial"/>
+                <w:b/>
+                <w:sz w:val="24"/>
+              </w:rPr>
+              <w:lastRenderedPageBreak/>
+              <w:t>Nombre de usuario</w:t>
+            </w:r>
+          </w:p>
+          <w:p>
+            <w:pPr>
+              <w:rPr>
+                <w:rFonts w:ascii="Arial" w:hAnsi="Arial" w:cs="Arial"/>
+                <w:sz w:val="24"/>
+              </w:rPr>
+            </w:pPr>
+            <w:r>
+              <w:rPr>
+                <w:rFonts w:ascii="Arial" w:hAnsi="Arial" w:cs="Arial"/>
+                <w:sz w:val="24"/>
+              </w:rPr>
+              <w:t xml:space="preserve">Keuri </w:t>
+            </w:r>
+            <w:proofErr w:type="spellStart"/>
+            <w:r>
+              <w:rPr>
+                <w:rFonts w:ascii="Arial" w:hAnsi="Arial" w:cs="Arial"/>
+                <w:sz w:val="24"/>
+              </w:rPr>
+              <w:t>Adilene</w:t>
+            </w:r>
+            <w:proofErr w:type="spellEnd"/>
+            <w:r>
+              <w:rPr>
+                <w:rFonts w:ascii="Arial" w:hAnsi="Arial" w:cs="Arial"/>
+                <w:sz w:val="24"/>
+              </w:rPr>
+              <w:t xml:space="preserve"> </w:t>
+            </w:r>
+            <w:proofErr w:type="spellStart"/>
+            <w:r>
+              <w:rPr>
+                <w:rFonts w:ascii="Arial" w:hAnsi="Arial" w:cs="Arial"/>
+                <w:sz w:val="24"/>
+              </w:rPr>
+              <w:t>Machain</w:t>
+            </w:r>
+            <w:proofErr w:type="spellEnd"/>
+            <w:r>
+              <w:rPr>
+                <w:rFonts w:ascii="Arial" w:hAnsi="Arial" w:cs="Arial"/>
+                <w:sz w:val="24"/>
+              </w:rPr>
+              <w:t xml:space="preserve"> Tarula</w:t>
+            </w:r>
+          </w:p>
+        </w:tc>
+      </w:tr>
+      <w:tr>
+        <w:tc>
+          <w:tcPr>
+            <w:tcW w:w="8828" w:type="dxa"/>
+          </w:tcPr>
+          <w:p>
+            <w:pPr>
+              <w:rPr>
+                <w:rFonts w:ascii="Arial" w:hAnsi="Arial" w:cs="Arial"/>
+                <w:b/>
+                <w:sz w:val="24"/>
+              </w:rPr>
+            </w:pPr>
+            <w:r>
+              <w:rPr>
+                <w:rFonts w:ascii="Arial" w:hAnsi="Arial" w:cs="Arial"/>
+                <w:b/>
+                <w:sz w:val="24"/>
+              </w:rPr>
+              <w:t>Nombre de la modificación</w:t>
+            </w:r>
+          </w:p>
+          <w:p>
+            <w:pPr>
+              <w:rPr>
+                <w:rFonts w:ascii="Arial" w:hAnsi="Arial" w:cs="Arial"/>
+                <w:sz w:val="24"/>
+              </w:rPr>
+            </w:pPr>
+            <w:r>
+              <w:rPr>
+                <w:rFonts w:ascii="Arial" w:hAnsi="Arial" w:cs="Arial"/>
+                <w:sz w:val="24"/>
+              </w:rPr>
+              <w:t xml:space="preserve">Rediseño de la base de datos </w:t>
+            </w:r>
+          </w:p>
+        </w:tc>
+      </w:tr>
+      <w:tr>
+        <w:tc>
+          <w:tcPr>
+            <w:tcW w:w="8828" w:type="dxa"/>
+          </w:tcPr>
+          <w:p>
+            <w:pPr>
+              <w:rPr>
+                <w:rFonts w:ascii="Arial" w:hAnsi="Arial" w:cs="Arial"/>
+                <w:b/>
+                <w:sz w:val="24"/>
+              </w:rPr>
+            </w:pPr>
+            <w:r>
+              <w:rPr>
+                <w:rFonts w:ascii="Arial" w:hAnsi="Arial" w:cs="Arial"/>
+                <w:b/>
+                <w:sz w:val="24"/>
+              </w:rPr>
+              <w:t xml:space="preserve">Descripción de la modificación </w:t>
+            </w:r>
+          </w:p>
+          <w:p>
+            <w:pPr>
+              <w:rPr>
+                <w:rFonts w:ascii="Arial" w:hAnsi="Arial" w:cs="Arial"/>
+                <w:sz w:val="24"/>
+              </w:rPr>
+            </w:pPr>
+            <w:r>
+              <w:rPr>
+                <w:rFonts w:ascii="Arial" w:hAnsi="Arial" w:cs="Arial"/>
+                <w:sz w:val="24"/>
+              </w:rPr>
+              <w:t>Se modific</w:t>
+            </w:r>
+            <w:r>
+              <w:rPr>
+                <w:rFonts w:ascii="Arial" w:hAnsi="Arial" w:cs="Arial"/>
+                <w:sz w:val="24"/>
+              </w:rPr>
+              <w:t xml:space="preserve">ó la base de datos ya que algunas tablas no eran necesarias (Bonificación, ventas, detalle venta carrito temporal, envió), por otra parte, se añadieron nuevas tablas como, por ejemplo: tabla pedidos, tabla detalle pedido, estado pedido, historial pedido). </w:t>
+            </w:r>
+          </w:p>
+        </w:tc>
+      </w:tr>
+      <w:tr>
+        <w:tc>
+          <w:tcPr>
+            <w:tcW w:w="8828" w:type="dxa"/>
+          </w:tcPr>
+          <w:p>
+            <w:pPr>
+              <w:rPr>
+                <w:rFonts w:ascii="Arial" w:hAnsi="Arial" w:cs="Arial"/>
+                <w:b/>
+                <w:sz w:val="24"/>
+              </w:rPr>
+            </w:pPr>
+            <w:r>
+              <w:rPr>
+                <w:rFonts w:ascii="Arial" w:hAnsi="Arial" w:cs="Arial"/>
+                <w:b/>
+                <w:sz w:val="24"/>
+              </w:rPr>
+              <w:t>Archivos afectados</w:t>
+            </w:r>
+          </w:p>
+          <w:p>
+            <w:pPr>
+              <w:rPr>
+                <w:rFonts w:ascii="Arial" w:hAnsi="Arial" w:cs="Arial"/>
+                <w:sz w:val="24"/>
+              </w:rPr>
+            </w:pPr>
+            <w:r>
+              <w:rPr>
+                <w:rFonts w:ascii="Arial" w:hAnsi="Arial" w:cs="Arial"/>
+                <w:sz w:val="24"/>
+              </w:rPr>
+              <w:t xml:space="preserve">Base de datos </w:t>
+            </w:r>
+          </w:p>
+        </w:tc>
+      </w:tr>
+      <w:tr>
+        <w:tc>
+          <w:tcPr>
+            <w:tcW w:w="8828" w:type="dxa"/>
+          </w:tcPr>
+          <w:p>
+            <w:pPr>
+              <w:rPr>
+                <w:rFonts w:ascii="Arial" w:hAnsi="Arial" w:cs="Arial"/>
+                <w:b/>
+                <w:sz w:val="24"/>
+              </w:rPr>
+            </w:pPr>
+            <w:r>
+              <w:rPr>
+                <w:rFonts w:ascii="Arial" w:hAnsi="Arial" w:cs="Arial"/>
+                <w:b/>
+                <w:sz w:val="24"/>
+              </w:rPr>
+              <w:t>Razón de afectación</w:t>
+            </w:r>
+          </w:p>
+          <w:p>
+            <w:pPr>
+              <w:rPr>
+                <w:rFonts w:ascii="Arial" w:hAnsi="Arial" w:cs="Arial"/>
+                <w:b/>
+                <w:sz w:val="24"/>
+              </w:rPr>
+            </w:pPr>
+            <w:r>
+              <w:rPr>
+                <w:rFonts w:ascii="Arial" w:hAnsi="Arial" w:cs="Arial"/>
+                <w:sz w:val="24"/>
+              </w:rPr>
+              <w:t xml:space="preserve">Se tenían algunos problemas para la codificación de ciertas pantallas porque hacían falta algunos campos.  </w:t>
+            </w:r>
+          </w:p>
+        </w:tc>
+      </w:tr>
+    </w:tbl>
+    <w:p>
+      <w:pPr>
+        <w:rPr>
+          <w:rFonts w:ascii="Arial" w:hAnsi="Arial" w:cs="Arial"/>
+          <w:sz w:val="28"/>
+        </w:rPr>
+      </w:pPr>
+      <w:r>
+        <w:rPr>
+          <w:rFonts w:ascii="Arial" w:hAnsi="Arial" w:cs="Arial"/>
+          <w:sz w:val="28"/>
+        </w:rPr>
+        <w:t xml:space="preserve">Formato de modificaciones </w:t>
+      </w:r>
+      <w:bookmarkStart w:id="0" w:name="_GoBack"/>
+      <w:bookmarkEnd w:id="0"/>
+      <w:r>
+        <w:rPr>
+          <w:rFonts w:ascii="Arial" w:hAnsi="Arial" w:cs="Arial"/>
+          <w:sz w:val="28"/>
+        </w:rPr>
+        <w:t>Fecha: 12</w:t>
+      </w:r>
+      <w:r>
+        <w:rPr>
+          <w:rFonts w:ascii="Arial" w:hAnsi="Arial" w:cs="Arial"/>
+          <w:sz w:val="28"/>
+        </w:rPr>
+        <w:t>/11/2019</w:t>
+      </w:r>
+    </w:p>
+    <w:tbl>
+      <w:tblPr>
+        <w:tblStyle w:val="Tablaconcuadrcula"/>
+        <w:tblpPr w:leftFromText="141" w:rightFromText="141" w:vertAnchor="page" w:horzAnchor="margin" w:tblpY="2011"/>
+        <w:tblW w:w="0" w:type="auto"/>
+        <w:tblLook w:val="04A0" w:firstRow="1" w:lastRow="0" w:firstColumn="1" w:lastColumn="0" w:noHBand="0" w:noVBand="1"/>
+      </w:tblPr>
+      <w:tblGrid>
+        <w:gridCol w:w="8828"/>
+      </w:tblGrid>
+      <w:tr>
+        <w:tc>
+          <w:tcPr>
+            <w:tcW w:w="8828" w:type="dxa"/>
+          </w:tcPr>
+          <w:p>
+            <w:pPr>
+              <w:rPr>
+                <w:rFonts w:ascii="Arial" w:hAnsi="Arial" w:cs="Arial"/>
+                <w:b/>
+                <w:sz w:val="24"/>
+              </w:rPr>
+            </w:pPr>
+            <w:r>
+              <w:rPr>
+                <w:rFonts w:ascii="Arial" w:hAnsi="Arial" w:cs="Arial"/>
+                <w:b/>
+                <w:sz w:val="24"/>
+              </w:rPr>
+              <w:t>Nombre de usuario</w:t>
+            </w:r>
+          </w:p>
+          <w:p>
+            <w:pPr>
+              <w:rPr>
+                <w:rFonts w:ascii="Arial" w:hAnsi="Arial" w:cs="Arial"/>
+                <w:sz w:val="24"/>
+              </w:rPr>
+            </w:pPr>
+            <w:r>
+              <w:rPr>
+                <w:rFonts w:ascii="Arial" w:hAnsi="Arial" w:cs="Arial"/>
+                <w:sz w:val="24"/>
+              </w:rPr>
+              <w:t>Juan Antonio Becerra Parra</w:t>
+            </w:r>
+          </w:p>
+        </w:tc>
+      </w:tr>
+      <w:tr>
+        <w:tc>
+          <w:tcPr>
+            <w:tcW w:w="8828" w:type="dxa"/>
+          </w:tcPr>
+          <w:p>
+            <w:pPr>
+              <w:rPr>
+                <w:rFonts w:ascii="Arial" w:hAnsi="Arial" w:cs="Arial"/>
+                <w:b/>
+                <w:sz w:val="24"/>
+              </w:rPr>
+            </w:pPr>
+            <w:r>
+              <w:rPr>
+                <w:rFonts w:ascii="Arial" w:hAnsi="Arial" w:cs="Arial"/>
+                <w:b/>
+                <w:sz w:val="24"/>
+              </w:rPr>
+              <w:t>Nombre de la modificación</w:t>
+            </w:r>
+          </w:p>
+          <w:p>
+            <w:pPr>
+              <w:rPr>
+                <w:rFonts w:ascii="Arial" w:hAnsi="Arial" w:cs="Arial"/>
+                <w:sz w:val="24"/>
+              </w:rPr>
+            </w:pPr>
+            <w:r>
+              <w:rPr>
+                <w:rFonts w:ascii="Arial" w:hAnsi="Arial" w:cs="Arial"/>
+                <w:sz w:val="24"/>
+              </w:rPr>
+              <w:t>Diseño y programación de la página de ventas</w:t>
+            </w:r>
+          </w:p>
+        </w:tc>
+      </w:tr>
+      <w:tr>
+        <w:tc>
+          <w:tcPr>
+            <w:tcW w:w="8828" w:type="dxa"/>
+          </w:tcPr>
+          <w:p>
+            <w:pPr>
+              <w:rPr>
+                <w:rFonts w:ascii="Arial" w:hAnsi="Arial" w:cs="Arial"/>
+                <w:b/>
+                <w:sz w:val="24"/>
+              </w:rPr>
+            </w:pPr>
+            <w:r>
+              <w:rPr>
+                <w:rFonts w:ascii="Arial" w:hAnsi="Arial" w:cs="Arial"/>
+                <w:b/>
+                <w:sz w:val="24"/>
+              </w:rPr>
+              <w:t xml:space="preserve">Descripción de la modificación </w:t>
+            </w:r>
+          </w:p>
+          <w:p>
+            <w:pPr>
+              <w:rPr>
+                <w:rFonts w:ascii="Arial" w:hAnsi="Arial" w:cs="Arial"/>
+                <w:sz w:val="24"/>
+              </w:rPr>
+            </w:pPr>
+            <w:r>
+              <w:rPr>
+                <w:rFonts w:ascii="Arial" w:hAnsi="Arial" w:cs="Arial"/>
+                <w:sz w:val="24"/>
+              </w:rPr>
+              <w:t xml:space="preserve">Se </w:t>
+            </w:r>
+            <w:r>
+              <w:rPr>
+                <w:rFonts w:ascii="Arial" w:hAnsi="Arial" w:cs="Arial"/>
+                <w:sz w:val="24"/>
+              </w:rPr>
+              <w:t xml:space="preserve">realizó el rediseño según a los datos de la base de datos y en base a ello se colocaron los elementos de la consulta, pero por decisiones de diseño de la base de datos en el apartado de la venta se decidirá eliminar dicha pantalla y ahora toca esperar nuevas indicaciones. </w:t>
+            </w:r>
+          </w:p>
+        </w:tc>
+      </w:tr>
+      <w:tr>
+        <w:tc>
+          <w:tcPr>
+            <w:tcW w:w="8828" w:type="dxa"/>
+          </w:tcPr>
+          <w:p>
+            <w:pPr>
+              <w:rPr>
+                <w:rFonts w:ascii="Arial" w:hAnsi="Arial" w:cs="Arial"/>
+                <w:b/>
+                <w:sz w:val="24"/>
+              </w:rPr>
+            </w:pPr>
+            <w:r>
+              <w:rPr>
+                <w:rFonts w:ascii="Arial" w:hAnsi="Arial" w:cs="Arial"/>
+                <w:b/>
+                <w:sz w:val="24"/>
+              </w:rPr>
+              <w:t>Archivos afectados</w:t>
+            </w:r>
+          </w:p>
+          <w:p>
+            <w:pPr>
+              <w:rPr>
+                <w:rFonts w:ascii="Arial" w:hAnsi="Arial" w:cs="Arial"/>
+                <w:sz w:val="24"/>
+              </w:rPr>
+            </w:pPr>
+            <w:r>
+              <w:rPr>
+                <w:rFonts w:ascii="Arial" w:hAnsi="Arial" w:cs="Arial"/>
+                <w:sz w:val="24"/>
+              </w:rPr>
+              <w:t xml:space="preserve">Web, </w:t>
+            </w:r>
+            <w:proofErr w:type="spellStart"/>
+            <w:r>
+              <w:rPr>
+                <w:rFonts w:ascii="Arial" w:hAnsi="Arial" w:cs="Arial"/>
+                <w:sz w:val="24"/>
+              </w:rPr>
+              <w:t>historialVentas.php</w:t>
+            </w:r>
+            <w:proofErr w:type="spellEnd"/>
+            <w:r>
+              <w:rPr>
+                <w:rFonts w:ascii="Arial" w:hAnsi="Arial" w:cs="Arial"/>
+                <w:sz w:val="24"/>
+              </w:rPr>
+              <w:t xml:space="preserve">, </w:t>
+            </w:r>
+            <w:proofErr w:type="spellStart"/>
+            <w:r>
+              <w:rPr>
+                <w:rFonts w:ascii="Arial" w:hAnsi="Arial" w:cs="Arial"/>
+                <w:sz w:val="24"/>
+              </w:rPr>
+              <w:t>Historial_Venta.blade</w:t>
+            </w:r>
+            <w:proofErr w:type="spellEnd"/>
+          </w:p>
+        </w:tc>
+      </w:tr>
+      <w:tr>
+        <w:tc>
+          <w:tcPr>
+            <w:tcW w:w="8828" w:type="dxa"/>
+          </w:tcPr>
+          <w:p>
+            <w:pPr>
+              <w:rPr>
+                <w:rFonts w:ascii="Arial" w:hAnsi="Arial" w:cs="Arial"/>
+                <w:b/>
+                <w:sz w:val="24"/>
+              </w:rPr>
+            </w:pPr>
+            <w:r>
+              <w:rPr>
+                <w:rFonts w:ascii="Arial" w:hAnsi="Arial" w:cs="Arial"/>
+                <w:b/>
+                <w:sz w:val="24"/>
+              </w:rPr>
+              <w:t>Razón de afectación</w:t>
+            </w:r>
+          </w:p>
+          <w:p>
+            <w:pPr>
+              <w:rPr>
+                <w:rFonts w:ascii="Arial" w:hAnsi="Arial" w:cs="Arial"/>
+                <w:sz w:val="24"/>
+              </w:rPr>
+            </w:pPr>
+            <w:r>
+              <w:rPr>
+                <w:rFonts w:ascii="Arial" w:hAnsi="Arial" w:cs="Arial"/>
+                <w:sz w:val="24"/>
+              </w:rPr>
+              <w:t>Por razones de practicidad y funcionalidad, para poder realizar mejor la venta de los productos</w:t>
+            </w:r>
+          </w:p>
+        </w:tc>
+      </w:tr>
+    </w:tbl>
+    <w:tbl>
+      <w:tblPr>
+        <w:tblStyle w:val="Tablaconcuadrcula"/>
+        <w:tblpPr w:leftFromText="141" w:rightFromText="141" w:vertAnchor="page" w:horzAnchor="margin" w:tblpY="6211"/>
+        <w:tblW w:w="0" w:type="auto"/>
+        <w:tblLook w:val="04A0" w:firstRow="1" w:lastRow="0" w:firstColumn="1" w:lastColumn="0" w:noHBand="0" w:noVBand="1"/>
+      </w:tblPr>
+      <w:tblGrid>
+        <w:gridCol w:w="8828"/>
+      </w:tblGrid>
+      <w:tr>
+        <w:tc>
+          <w:tcPr>
+            <w:tcW w:w="8828" w:type="dxa"/>
+          </w:tcPr>
+          <w:p>
+            <w:pPr>
+              <w:rPr>
+                <w:rFonts w:ascii="Arial" w:hAnsi="Arial" w:cs="Arial"/>
+                <w:b/>
+                <w:sz w:val="24"/>
+              </w:rPr>
+            </w:pPr>
+            <w:r>
+              <w:rPr>
+                <w:rFonts w:ascii="Arial" w:hAnsi="Arial" w:cs="Arial"/>
+                <w:b/>
+                <w:sz w:val="24"/>
+              </w:rPr>
+              <w:t>Nombre de usuario</w:t>
+            </w:r>
+          </w:p>
+          <w:p>
+            <w:pPr>
+              <w:rPr>
+                <w:rFonts w:ascii="Arial" w:hAnsi="Arial" w:cs="Arial"/>
+                <w:sz w:val="24"/>
+                <w:lang w:val="es-CL"/>
+              </w:rPr>
+            </w:pPr>
+            <w:proofErr w:type="spellStart"/>
+            <w:r>
+              <w:rPr>
+                <w:rFonts w:ascii="Arial" w:hAnsi="Arial" w:cs="Arial"/>
+                <w:sz w:val="24"/>
+              </w:rPr>
+              <w:t>Jos</w:t>
+            </w:r>
+            <w:r>
+              <w:rPr>
+                <w:rFonts w:ascii="Arial" w:hAnsi="Arial" w:cs="Arial"/>
+                <w:sz w:val="24"/>
+                <w:lang w:val="es-CL"/>
+              </w:rPr>
+              <w:t>ías</w:t>
+            </w:r>
+            <w:proofErr w:type="spellEnd"/>
+            <w:r>
+              <w:rPr>
+                <w:rFonts w:ascii="Arial" w:hAnsi="Arial" w:cs="Arial"/>
+                <w:sz w:val="24"/>
+                <w:lang w:val="es-CL"/>
+              </w:rPr>
+              <w:t xml:space="preserve"> Ponce Rodríguez</w:t>
+            </w:r>
+          </w:p>
+        </w:tc>
+      </w:tr>
+      <w:tr>
+        <w:tc>
+          <w:tcPr>
+            <w:tcW w:w="8828" w:type="dxa"/>
+          </w:tcPr>
+          <w:p>
+            <w:pPr>
+              <w:rPr>
+                <w:rFonts w:ascii="Arial" w:hAnsi="Arial" w:cs="Arial"/>
+                <w:b/>
+                <w:sz w:val="24"/>
+              </w:rPr>
+            </w:pPr>
+            <w:r>
+              <w:rPr>
+                <w:rFonts w:ascii="Arial" w:hAnsi="Arial" w:cs="Arial"/>
+                <w:b/>
+                <w:sz w:val="24"/>
+              </w:rPr>
+              <w:t>Nombre de la modificación</w:t>
+            </w:r>
+          </w:p>
+          <w:p>
+            <w:pPr>
+              <w:rPr>
+                <w:rFonts w:ascii="Arial" w:hAnsi="Arial" w:cs="Arial"/>
+                <w:sz w:val="24"/>
+              </w:rPr>
+            </w:pPr>
+            <w:r>
+              <w:rPr>
+                <w:rFonts w:ascii="Arial" w:hAnsi="Arial" w:cs="Arial"/>
+                <w:sz w:val="24"/>
+              </w:rPr>
+              <w:t>Modificación de la pantalla de ventas</w:t>
+            </w:r>
+          </w:p>
+        </w:tc>
+      </w:tr>
+      <w:tr>
+        <w:tc>
+          <w:tcPr>
+            <w:tcW w:w="8828" w:type="dxa"/>
+          </w:tcPr>
+          <w:p>
+            <w:pPr>
+              <w:rPr>
+                <w:rFonts w:ascii="Arial" w:hAnsi="Arial" w:cs="Arial"/>
+                <w:b/>
+                <w:sz w:val="24"/>
+              </w:rPr>
+            </w:pPr>
+            <w:r>
+              <w:rPr>
+                <w:rFonts w:ascii="Arial" w:hAnsi="Arial" w:cs="Arial"/>
+                <w:b/>
+                <w:sz w:val="24"/>
+              </w:rPr>
+              <w:t xml:space="preserve">Descripción de la modificación </w:t>
+            </w:r>
+          </w:p>
+          <w:p>
+            <w:pPr>
+              <w:rPr>
+                <w:rFonts w:ascii="Arial" w:hAnsi="Arial" w:cs="Arial"/>
+                <w:sz w:val="24"/>
+                <w:lang w:val="es-CL"/>
+              </w:rPr>
+            </w:pPr>
+            <w:r>
+              <w:rPr>
+                <w:rFonts w:ascii="Arial" w:hAnsi="Arial" w:cs="Arial"/>
+                <w:sz w:val="24"/>
+              </w:rPr>
+              <w:t>Se acomodó la pantalla en el diseño para agregar algunos campos que se necesitaban de mostrar de la base de datos solo que por cuestiones de mejora de la base de datos este trabajo se tendrá que modificar o definitivamente eliminar la pantalla.</w:t>
+            </w:r>
+          </w:p>
+        </w:tc>
+      </w:tr>
+      <w:tr>
+        <w:tc>
+          <w:tcPr>
+            <w:tcW w:w="8828" w:type="dxa"/>
+          </w:tcPr>
+          <w:p>
+            <w:pPr>
+              <w:rPr>
+                <w:rFonts w:ascii="Arial" w:hAnsi="Arial" w:cs="Arial"/>
+                <w:b/>
+                <w:sz w:val="24"/>
+              </w:rPr>
+            </w:pPr>
+            <w:r>
+              <w:rPr>
+                <w:rFonts w:ascii="Arial" w:hAnsi="Arial" w:cs="Arial"/>
+                <w:b/>
+                <w:sz w:val="24"/>
+              </w:rPr>
+              <w:t>Archivos afectados</w:t>
+            </w:r>
+          </w:p>
+          <w:p>
+            <w:pPr>
+              <w:rPr>
+                <w:rFonts w:ascii="Arial" w:hAnsi="Arial" w:cs="Arial"/>
+                <w:sz w:val="24"/>
+              </w:rPr>
+            </w:pPr>
+            <w:proofErr w:type="spellStart"/>
+            <w:r>
+              <w:rPr>
+                <w:rFonts w:ascii="Arial" w:hAnsi="Arial" w:cs="Arial"/>
+                <w:sz w:val="24"/>
+              </w:rPr>
+              <w:t>historial_Ventas.blade.php</w:t>
+            </w:r>
+            <w:proofErr w:type="spellEnd"/>
+          </w:p>
+        </w:tc>
+      </w:tr>
+      <w:tr>
+        <w:tc>
+          <w:tcPr>
+            <w:tcW w:w="8828" w:type="dxa"/>
+          </w:tcPr>
+          <w:p>
+            <w:pPr>
+              <w:rPr>
+                <w:rFonts w:ascii="Arial" w:hAnsi="Arial" w:cs="Arial"/>
+                <w:b/>
+                <w:sz w:val="24"/>
+              </w:rPr>
+            </w:pPr>
+            <w:r>
+              <w:rPr>
+                <w:rFonts w:ascii="Arial" w:hAnsi="Arial" w:cs="Arial"/>
+                <w:b/>
+                <w:sz w:val="24"/>
+              </w:rPr>
+              <w:t>Razón de afectación</w:t>
+            </w:r>
+          </w:p>
+          <w:p>
+            <w:pPr>
+              <w:rPr>
+                <w:rFonts w:ascii="Arial" w:hAnsi="Arial" w:cs="Arial"/>
+                <w:sz w:val="24"/>
+              </w:rPr>
+            </w:pPr>
+            <w:r>
+              <w:rPr>
+                <w:rFonts w:ascii="Arial" w:hAnsi="Arial" w:cs="Arial"/>
+                <w:sz w:val="24"/>
+              </w:rPr>
+              <w:t>Mostrar los datos necesarios de cada venta en el historial como lo es la descripción del producto, la cantidad y el costo.</w:t>
+            </w:r>
+          </w:p>
+        </w:tc>
+      </w:tr>
+    </w:tbl>
+    <w:p>
+      <w:pPr>
+        <w:rPr>
+          <w:rFonts w:ascii="Arial" w:hAnsi="Arial" w:cs="Arial"/>
+          <w:sz w:val="28"/>
+        </w:rPr>
+      </w:pPr>
+    </w:p>
+    <w:tbl>
+      <w:tblPr>
+        <w:tblStyle w:val="Tablaconcuadrcula"/>
+        <w:tblpPr w:leftFromText="141" w:rightFromText="141" w:vertAnchor="page" w:horzAnchor="margin" w:tblpY="1576"/>
+        <w:tblW w:w="0" w:type="auto"/>
+        <w:tblLook w:val="04A0" w:firstRow="1" w:lastRow="0" w:firstColumn="1" w:lastColumn="0" w:noHBand="0" w:noVBand="1"/>
+      </w:tblPr>
+      <w:tblGrid>
+        <w:gridCol w:w="8828"/>
+      </w:tblGrid>
+      <w:tr>
+        <w:tc>
+          <w:tcPr>
+            <w:tcW w:w="8828" w:type="dxa"/>
+          </w:tcPr>
+          <w:p>
+            <w:pPr>
+              <w:rPr>
+                <w:rFonts w:ascii="Arial" w:hAnsi="Arial" w:cs="Arial"/>
+                <w:b/>
+                <w:sz w:val="24"/>
+              </w:rPr>
+            </w:pPr>
+            <w:r>
+              <w:rPr>
+                <w:rFonts w:ascii="Arial" w:hAnsi="Arial" w:cs="Arial"/>
+                <w:b/>
+                <w:sz w:val="24"/>
+              </w:rPr>
+              <w:lastRenderedPageBreak/>
+              <w:t>Nombre de usuario</w:t>
+            </w:r>
+          </w:p>
+          <w:p>
+            <w:pPr>
+              <w:rPr>
+                <w:rFonts w:ascii="Arial" w:hAnsi="Arial" w:cs="Arial"/>
+                <w:sz w:val="24"/>
+              </w:rPr>
+            </w:pPr>
+            <w:r>
+              <w:rPr>
+                <w:rFonts w:ascii="Arial" w:hAnsi="Arial" w:cs="Arial"/>
+                <w:sz w:val="24"/>
+              </w:rPr>
+              <w:t>Jorge Alberto González Mendoza</w:t>
+            </w:r>
+          </w:p>
+        </w:tc>
+      </w:tr>
+      <w:tr>
+        <w:tc>
+          <w:tcPr>
+            <w:tcW w:w="8828" w:type="dxa"/>
+          </w:tcPr>
+          <w:p>
+            <w:pPr>
+              <w:rPr>
+                <w:rFonts w:ascii="Arial" w:hAnsi="Arial" w:cs="Arial"/>
+                <w:b/>
+                <w:sz w:val="24"/>
+              </w:rPr>
+            </w:pPr>
+            <w:r>
+              <w:rPr>
+                <w:rFonts w:ascii="Arial" w:hAnsi="Arial" w:cs="Arial"/>
+                <w:b/>
+                <w:sz w:val="24"/>
+              </w:rPr>
+              <w:t>Nombre de la modificación</w:t>
+            </w:r>
+          </w:p>
+          <w:p>
+            <w:pPr>
+              <w:rPr>
+                <w:rFonts w:ascii="Arial" w:hAnsi="Arial" w:cs="Arial"/>
+                <w:sz w:val="24"/>
+              </w:rPr>
+            </w:pPr>
+            <w:r>
+              <w:rPr>
+                <w:rFonts w:ascii="Arial" w:hAnsi="Arial" w:cs="Arial"/>
+                <w:sz w:val="24"/>
+              </w:rPr>
+              <w:t xml:space="preserve">Explicar funcionamiento de modelo vista controlador, reestructuración de BD (pedidos) </w:t>
+            </w:r>
+          </w:p>
+        </w:tc>
+      </w:tr>
+      <w:tr>
+        <w:tc>
+          <w:tcPr>
+            <w:tcW w:w="8828" w:type="dxa"/>
+          </w:tcPr>
+          <w:p>
+            <w:pPr>
+              <w:rPr>
+                <w:rFonts w:ascii="Arial" w:hAnsi="Arial" w:cs="Arial"/>
+                <w:b/>
+                <w:sz w:val="24"/>
+              </w:rPr>
+            </w:pPr>
+            <w:r>
+              <w:rPr>
+                <w:rFonts w:ascii="Arial" w:hAnsi="Arial" w:cs="Arial"/>
+                <w:b/>
+                <w:sz w:val="24"/>
+              </w:rPr>
+              <w:t xml:space="preserve">Descripción de la modificación </w:t>
+            </w:r>
+          </w:p>
+          <w:p>
+            <w:pPr>
+              <w:rPr>
+                <w:rFonts w:ascii="Arial" w:hAnsi="Arial" w:cs="Arial"/>
+                <w:sz w:val="24"/>
+              </w:rPr>
+            </w:pPr>
+            <w:r>
+              <w:rPr>
+                <w:rFonts w:ascii="Arial" w:hAnsi="Arial" w:cs="Arial"/>
+                <w:sz w:val="24"/>
+              </w:rPr>
+              <w:t xml:space="preserve">Expliqué a mis compañeros que estaban en otras áreas como se utilizan los controladores y vistas de </w:t>
+            </w:r>
+            <w:proofErr w:type="spellStart"/>
+            <w:r>
+              <w:rPr>
+                <w:rFonts w:ascii="Arial" w:hAnsi="Arial" w:cs="Arial"/>
+                <w:sz w:val="24"/>
+              </w:rPr>
+              <w:t>Laravel</w:t>
+            </w:r>
+            <w:proofErr w:type="spellEnd"/>
+            <w:r>
+              <w:rPr>
+                <w:rFonts w:ascii="Arial" w:hAnsi="Arial" w:cs="Arial"/>
+                <w:sz w:val="24"/>
+              </w:rPr>
+              <w:t xml:space="preserve"> y reestructuramos la BD para que los pedidos puedan incluir más de un producto</w:t>
+            </w:r>
+          </w:p>
+        </w:tc>
+      </w:tr>
+      <w:tr>
+        <w:tc>
+          <w:tcPr>
+            <w:tcW w:w="8828" w:type="dxa"/>
+          </w:tcPr>
+          <w:p>
+            <w:pPr>
+              <w:rPr>
+                <w:rFonts w:ascii="Arial" w:hAnsi="Arial" w:cs="Arial"/>
+                <w:b/>
+                <w:sz w:val="24"/>
+              </w:rPr>
+            </w:pPr>
+            <w:r>
+              <w:rPr>
+                <w:rFonts w:ascii="Arial" w:hAnsi="Arial" w:cs="Arial"/>
+                <w:b/>
+                <w:sz w:val="24"/>
+              </w:rPr>
+              <w:t>Archivos afectados</w:t>
+            </w:r>
+          </w:p>
+          <w:p>
+            <w:pPr>
+              <w:rPr>
+                <w:rFonts w:ascii="Arial" w:hAnsi="Arial" w:cs="Arial"/>
+                <w:sz w:val="24"/>
+              </w:rPr>
+            </w:pPr>
+            <w:r>
+              <w:rPr>
+                <w:rFonts w:ascii="Arial" w:hAnsi="Arial" w:cs="Arial"/>
+                <w:sz w:val="24"/>
+              </w:rPr>
+              <w:t xml:space="preserve">Base de datos </w:t>
+            </w:r>
+          </w:p>
+        </w:tc>
+      </w:tr>
+      <w:tr>
+        <w:tc>
+          <w:tcPr>
+            <w:tcW w:w="8828" w:type="dxa"/>
+          </w:tcPr>
+          <w:p>
+            <w:pPr>
+              <w:rPr>
+                <w:rFonts w:ascii="Arial" w:hAnsi="Arial" w:cs="Arial"/>
+                <w:b/>
+                <w:sz w:val="24"/>
+              </w:rPr>
+            </w:pPr>
+            <w:r>
+              <w:rPr>
+                <w:rFonts w:ascii="Arial" w:hAnsi="Arial" w:cs="Arial"/>
+                <w:b/>
+                <w:sz w:val="24"/>
+              </w:rPr>
+              <w:t>Razón de afectación</w:t>
+            </w:r>
+          </w:p>
+          <w:p>
+            <w:pPr>
+              <w:rPr>
+                <w:rFonts w:ascii="Arial" w:hAnsi="Arial" w:cs="Arial"/>
+                <w:sz w:val="24"/>
+              </w:rPr>
+            </w:pPr>
+            <w:r>
+              <w:rPr>
+                <w:rFonts w:ascii="Arial" w:hAnsi="Arial" w:cs="Arial"/>
+                <w:sz w:val="24"/>
+              </w:rPr>
+              <w:t>Anteriormente la tabla ventas incluía un solo producto, se creó la tabla detalle pedido para que cumpliera esa funcionalidad y la de pedido incluye uno o más detalles de pedido.</w:t>
+            </w:r>
+          </w:p>
+        </w:tc>
+      </w:tr>
+    </w:tbl>
+    <w:p>
+      <w:pPr>
+        <w:rPr>
+          <w:rFonts w:ascii="Arial" w:hAnsi="Arial" w:cs="Arial"/>
+          <w:sz w:val="28"/>
+        </w:rPr>
+      </w:pPr>
+    </w:p>
+    <w:tbl>
+      <w:tblPr>
+        <w:tblpPr w:leftFromText="141" w:rightFromText="141" w:vertAnchor="text" w:horzAnchor="margin" w:tblpY="169"/>
+        <w:tblW w:w="8828" w:type="dxa"/>
+        <w:tblBorders>
+          <w:top w:val="single" w:sz="4" w:space="0" w:color="000000"/>
+          <w:left w:val="single" w:sz="4" w:space="0" w:color="000000"/>
+          <w:bottom w:val="single" w:sz="4" w:space="0" w:color="000000"/>
+          <w:right w:val="single" w:sz="4" w:space="0" w:color="000000"/>
+          <w:insideH w:val="single" w:sz="4" w:space="0" w:color="000000"/>
+          <w:insideV w:val="single" w:sz="4" w:space="0" w:color="000000"/>
+        </w:tblBorders>
+        <w:tblLayout w:type="fixed"/>
+        <w:tblLook w:val="0400" w:firstRow="0" w:lastRow="0" w:firstColumn="0" w:lastColumn="0" w:noHBand="0" w:noVBand="1"/>
+      </w:tblPr>
+      <w:tblGrid>
+        <w:gridCol w:w="8828"/>
+      </w:tblGrid>
+      <w:tr>
+        <w:trPr>
+          <w:trHeight w:val="416"/>
+        </w:trPr>
+        <w:tc>
+          <w:tcPr>
+            <w:tcW w:w="8828" w:type="dxa"/>
+          </w:tcPr>
+          <w:p>
+            <w:pPr>
+              <w:rPr>
+                <w:rFonts w:ascii="Arial" w:eastAsia="Arial" w:hAnsi="Arial" w:cs="Arial"/>
+                <w:b/>
+                <w:sz w:val="24"/>
+                <w:szCs w:val="24"/>
+              </w:rPr>
+            </w:pPr>
+            <w:r>
+              <w:rPr>
+                <w:rFonts w:ascii="Arial" w:eastAsia="Arial" w:hAnsi="Arial" w:cs="Arial"/>
+                <w:b/>
+                <w:sz w:val="24"/>
+                <w:szCs w:val="24"/>
+              </w:rPr>
+              <w:t>Nombre de usuario</w:t>
+            </w:r>
+          </w:p>
+          <w:p>
+            <w:pPr>
+              <w:rPr>
+                <w:rFonts w:ascii="Arial" w:eastAsia="Arial" w:hAnsi="Arial" w:cs="Arial"/>
+                <w:b/>
+                <w:sz w:val="24"/>
+                <w:szCs w:val="24"/>
+              </w:rPr>
+            </w:pPr>
+            <w:r>
+              <w:rPr>
+                <w:rFonts w:ascii="Arial" w:eastAsia="Arial" w:hAnsi="Arial" w:cs="Arial"/>
+                <w:sz w:val="24"/>
+                <w:szCs w:val="24"/>
+              </w:rPr>
+              <w:t xml:space="preserve">Yonic23 </w:t>
+            </w:r>
+          </w:p>
+        </w:tc>
+      </w:tr>
+      <w:tr>
+        <w:tc>
+          <w:tcPr>
+            <w:tcW w:w="8828" w:type="dxa"/>
+          </w:tcPr>
+          <w:p>
+            <w:pPr>
+              <w:rPr>
+                <w:rFonts w:ascii="Arial" w:eastAsia="Arial" w:hAnsi="Arial" w:cs="Arial"/>
+                <w:b/>
+                <w:sz w:val="24"/>
+                <w:szCs w:val="24"/>
+              </w:rPr>
+            </w:pPr>
+            <w:r>
+              <w:rPr>
+                <w:rFonts w:ascii="Arial" w:eastAsia="Arial" w:hAnsi="Arial" w:cs="Arial"/>
+                <w:b/>
+                <w:sz w:val="24"/>
+                <w:szCs w:val="24"/>
+              </w:rPr>
+              <w:t>Nombre de la modificación</w:t>
+            </w:r>
+          </w:p>
+          <w:p>
+            <w:pPr>
+              <w:rPr>
+                <w:rFonts w:ascii="Arial" w:eastAsia="Arial" w:hAnsi="Arial" w:cs="Arial"/>
+                <w:sz w:val="24"/>
+                <w:szCs w:val="24"/>
+              </w:rPr>
+            </w:pPr>
+            <w:r>
+              <w:rPr>
+                <w:rFonts w:ascii="Arial" w:eastAsia="Arial" w:hAnsi="Arial" w:cs="Arial"/>
+                <w:sz w:val="24"/>
+                <w:szCs w:val="24"/>
+              </w:rPr>
+              <w:t>Base de datos</w:t>
+            </w:r>
+          </w:p>
+        </w:tc>
+      </w:tr>
+      <w:tr>
+        <w:tc>
+          <w:tcPr>
+            <w:tcW w:w="8828" w:type="dxa"/>
+          </w:tcPr>
+          <w:p>
+            <w:pPr>
+              <w:rPr>
+                <w:rFonts w:ascii="Arial" w:eastAsia="Arial" w:hAnsi="Arial" w:cs="Arial"/>
+                <w:b/>
+                <w:sz w:val="24"/>
+                <w:szCs w:val="24"/>
+              </w:rPr>
+            </w:pPr>
+            <w:r>
+              <w:rPr>
+                <w:rFonts w:ascii="Arial" w:eastAsia="Arial" w:hAnsi="Arial" w:cs="Arial"/>
+                <w:b/>
+                <w:sz w:val="24"/>
+                <w:szCs w:val="24"/>
+              </w:rPr>
+              <w:t xml:space="preserve">Descripción de la modificación </w:t>
+            </w:r>
+          </w:p>
+          <w:p>
+            <w:pPr>
+              <w:rPr>
+                <w:rFonts w:ascii="Arial" w:eastAsia="Arial" w:hAnsi="Arial" w:cs="Arial"/>
+                <w:sz w:val="24"/>
+                <w:szCs w:val="24"/>
+              </w:rPr>
+            </w:pPr>
+            <w:r>
+              <w:rPr>
+                <w:rFonts w:ascii="Arial" w:eastAsia="Arial" w:hAnsi="Arial" w:cs="Arial"/>
+                <w:sz w:val="24"/>
+                <w:szCs w:val="24"/>
+              </w:rPr>
+              <w:t xml:space="preserve">Se dieron ideas, opiniones, </w:t>
+            </w:r>
+          </w:p>
+        </w:tc>
+      </w:tr>
+      <w:tr>
+        <w:tc>
+          <w:tcPr>
+            <w:tcW w:w="8828" w:type="dxa"/>
+          </w:tcPr>
+          <w:p>
+            <w:pPr>
+              <w:rPr>
+                <w:rFonts w:ascii="Arial" w:eastAsia="Arial" w:hAnsi="Arial" w:cs="Arial"/>
+                <w:b/>
+                <w:sz w:val="24"/>
+                <w:szCs w:val="24"/>
+              </w:rPr>
+            </w:pPr>
+            <w:r>
+              <w:rPr>
+                <w:rFonts w:ascii="Arial" w:eastAsia="Arial" w:hAnsi="Arial" w:cs="Arial"/>
+                <w:b/>
+                <w:sz w:val="24"/>
+                <w:szCs w:val="24"/>
+              </w:rPr>
+              <w:t>Archivos afectados</w:t>
+            </w:r>
+          </w:p>
+          <w:p>
+            <w:pPr>
+              <w:rPr>
+                <w:rFonts w:ascii="Arial" w:eastAsia="Arial" w:hAnsi="Arial" w:cs="Arial"/>
+                <w:sz w:val="24"/>
+                <w:szCs w:val="24"/>
+              </w:rPr>
+            </w:pPr>
+            <w:r>
+              <w:rPr>
+                <w:rFonts w:ascii="Arial" w:eastAsia="Arial" w:hAnsi="Arial" w:cs="Arial"/>
+                <w:sz w:val="24"/>
+                <w:szCs w:val="24"/>
+              </w:rPr>
+              <w:t>Base de datos</w:t>
+            </w:r>
+          </w:p>
+        </w:tc>
+      </w:tr>
+      <w:tr>
+        <w:tc>
+          <w:tcPr>
+            <w:tcW w:w="8828" w:type="dxa"/>
+          </w:tcPr>
+          <w:p>
+            <w:pPr>
+              <w:rPr>
+                <w:rFonts w:ascii="Arial" w:eastAsia="Arial" w:hAnsi="Arial" w:cs="Arial"/>
+                <w:b/>
+                <w:sz w:val="24"/>
+                <w:szCs w:val="24"/>
+              </w:rPr>
+            </w:pPr>
+            <w:r>
+              <w:rPr>
+                <w:rFonts w:ascii="Arial" w:eastAsia="Arial" w:hAnsi="Arial" w:cs="Arial"/>
+                <w:b/>
+                <w:sz w:val="24"/>
+                <w:szCs w:val="24"/>
+              </w:rPr>
+              <w:t>Razón de afectación</w:t>
+            </w:r>
+          </w:p>
+          <w:p>
+            <w:pPr>
+              <w:rPr>
+                <w:rFonts w:ascii="Arial" w:eastAsia="Arial" w:hAnsi="Arial" w:cs="Arial"/>
+                <w:sz w:val="24"/>
+                <w:szCs w:val="24"/>
+              </w:rPr>
+            </w:pPr>
+            <w:bookmarkStart w:id="1" w:name="_gjdgxs" w:colFirst="0" w:colLast="0"/>
+            <w:bookmarkEnd w:id="1"/>
+            <w:r>
+              <w:rPr>
+                <w:rFonts w:ascii="Arial" w:eastAsia="Arial" w:hAnsi="Arial" w:cs="Arial"/>
+                <w:sz w:val="24"/>
+                <w:szCs w:val="24"/>
+              </w:rPr>
+              <w:t>Daba problemas, y no tenía sentido la forma en la que estaba la BD.</w:t>
+            </w:r>
+          </w:p>
+        </w:tc>
+      </w:tr>
+    </w:tbl>
+    <w:p>
+      <w:pPr>
+        <w:rPr>
+          <w:rFonts w:ascii="Arial" w:hAnsi="Arial" w:cs="Arial"/>
+          <w:sz w:val="28"/>
+        </w:rPr>
+      </w:pPr>
+    </w:p>
+    <w:p>
+      <w:pPr>
+        <w:widowControl w:val="0"/>
+        <w:pBdr>
+          <w:top w:val="nil"/>
+          <w:left w:val="nil"/>
+          <w:bottom w:val="nil"/>
+          <w:right w:val="nil"/>
+          <w:between w:val="nil"/>
+        </w:pBdr>
+        <w:spacing w:after="0" w:line="276" w:lineRule="auto"/>
+        <w:rPr>
+          <w:rFonts w:ascii="Arial" w:eastAsia="Arial" w:hAnsi="Arial" w:cs="Arial"/>
+          <w:color w:val="000000"/>
+        </w:rPr>
+      </w:pPr>
+    </w:p>
+    <w:p>
+      <w:pPr>
+        <w:rPr>
+          <w:rFonts w:ascii="Arial" w:hAnsi="Arial" w:cs="Arial"/>
+          <w:sz w:val="28"/>
+        </w:rPr>
+      </w:pPr>
+    </w:p>
+    <w:p>
+      <w:pPr>
+        <w:rPr>
+          <w:rFonts w:ascii="Arial" w:hAnsi="Arial" w:cs="Arial"/>
+          <w:sz w:val="28"/>
+        </w:rPr>
+      </w:pPr>
+    </w:p>
     <w:p/>
     <w:sectPr>
       <w:pgSz w:w="12240" w:h="15840"/>

</xml_diff>

<commit_message>
Se anexaron las actividades del día de hoy
</commit_message>
<xml_diff>
--- a/documentacion/EQUIPO JUAN ANTONIO-Reportes de avance.docx
+++ b/documentacion/EQUIPO JUAN ANTONIO-Reportes de avance.docx
@@ -1051,23 +1051,7 @@
           <w:rFonts w:ascii="Arial" w:hAnsi="Arial" w:cs="Arial"/>
           <w:sz w:val="28"/>
         </w:rPr>
-        <w:t xml:space="preserve">Formato de modificaciones </w:t>
-      </w:r>
-      <w:bookmarkStart w:id="0" w:name="_GoBack"/>
-      <w:bookmarkEnd w:id="0"/>
-      <w:r>
-        <w:rPr>
-          <w:rFonts w:ascii="Arial" w:hAnsi="Arial" w:cs="Arial"/>
-          <w:sz w:val="28"/>
-        </w:rPr>
-        <w:t>Fecha: 12</w:t>
-      </w:r>
-      <w:r>
-        <w:rPr>
-          <w:rFonts w:ascii="Arial" w:hAnsi="Arial" w:cs="Arial"/>
-          <w:sz w:val="28"/>
-        </w:rPr>
-        <w:t>/11/2019</w:t>
+        <w:t>Formato de modificaciones Fecha: 12/11/2019</w:t>
       </w:r>
     </w:p>
     <w:tbl>
@@ -2001,8 +1985,8 @@
                 <w:szCs w:val="24"/>
               </w:rPr>
             </w:pPr>
-            <w:bookmarkStart w:id="1" w:name="_gjdgxs" w:colFirst="0" w:colLast="0"/>
-            <w:bookmarkEnd w:id="1"/>
+            <w:bookmarkStart w:id="0" w:name="_gjdgxs" w:colFirst="0" w:colLast="0"/>
+            <w:bookmarkEnd w:id="0"/>
             <w:r>
               <w:rPr>
                 <w:rFonts w:ascii="Arial" w:eastAsia="Arial" w:hAnsi="Arial" w:cs="Arial"/>
@@ -2010,6 +1994,734 @@
                 <w:szCs w:val="24"/>
               </w:rPr>
               <w:t>Daba problemas, y no tenía sentido la forma en la que estaba la BD.</w:t>
+            </w:r>
+          </w:p>
+        </w:tc>
+      </w:tr>
+    </w:tbl>
+    <w:p>
+      <w:pPr>
+        <w:rPr>
+          <w:rFonts w:ascii="Arial" w:hAnsi="Arial" w:cs="Arial"/>
+          <w:sz w:val="28"/>
+        </w:rPr>
+      </w:pPr>
+    </w:p>
+    <w:p>
+      <w:pPr>
+        <w:rPr>
+          <w:rFonts w:ascii="Arial" w:hAnsi="Arial" w:cs="Arial"/>
+          <w:sz w:val="28"/>
+        </w:rPr>
+      </w:pPr>
+    </w:p>
+    <w:p>
+      <w:pPr>
+        <w:rPr>
+          <w:rFonts w:ascii="Arial" w:hAnsi="Arial" w:cs="Arial"/>
+          <w:sz w:val="28"/>
+        </w:rPr>
+      </w:pPr>
+    </w:p>
+    <w:p>
+      <w:pPr>
+        <w:rPr>
+          <w:rFonts w:ascii="Arial" w:hAnsi="Arial" w:cs="Arial"/>
+          <w:sz w:val="28"/>
+        </w:rPr>
+      </w:pPr>
+    </w:p>
+    <w:p>
+      <w:pPr>
+        <w:rPr>
+          <w:rFonts w:ascii="Arial" w:hAnsi="Arial" w:cs="Arial"/>
+          <w:sz w:val="28"/>
+        </w:rPr>
+      </w:pPr>
+    </w:p>
+    <w:p>
+      <w:pPr>
+        <w:rPr>
+          <w:rFonts w:ascii="Arial" w:hAnsi="Arial" w:cs="Arial"/>
+          <w:sz w:val="28"/>
+        </w:rPr>
+      </w:pPr>
+    </w:p>
+    <w:p>
+      <w:pPr>
+        <w:rPr>
+          <w:rFonts w:ascii="Arial" w:hAnsi="Arial" w:cs="Arial"/>
+          <w:sz w:val="28"/>
+        </w:rPr>
+      </w:pPr>
+      <w:r>
+        <w:rPr>
+          <w:rFonts w:ascii="Arial" w:hAnsi="Arial" w:cs="Arial"/>
+          <w:sz w:val="28"/>
+        </w:rPr>
+        <w:lastRenderedPageBreak/>
+        <w:t>Formato de modifi</w:t>
+      </w:r>
+      <w:r>
+        <w:rPr>
+          <w:rFonts w:ascii="Arial" w:hAnsi="Arial" w:cs="Arial"/>
+          <w:sz w:val="28"/>
+        </w:rPr>
+        <w:t>caciones Fecha: 13</w:t>
+      </w:r>
+      <w:r>
+        <w:rPr>
+          <w:rFonts w:ascii="Arial" w:hAnsi="Arial" w:cs="Arial"/>
+          <w:sz w:val="28"/>
+        </w:rPr>
+        <w:t>/11/2019</w:t>
+      </w:r>
+    </w:p>
+    <w:tbl>
+      <w:tblPr>
+        <w:tblStyle w:val="Tablaconcuadrcula"/>
+        <w:tblpPr w:leftFromText="141" w:rightFromText="141" w:vertAnchor="page" w:horzAnchor="margin" w:tblpY="2011"/>
+        <w:tblW w:w="0" w:type="auto"/>
+        <w:tblLook w:val="04A0" w:firstRow="1" w:lastRow="0" w:firstColumn="1" w:lastColumn="0" w:noHBand="0" w:noVBand="1"/>
+      </w:tblPr>
+      <w:tblGrid>
+        <w:gridCol w:w="8828"/>
+      </w:tblGrid>
+      <w:tr>
+        <w:tc>
+          <w:tcPr>
+            <w:tcW w:w="8828" w:type="dxa"/>
+          </w:tcPr>
+          <w:p>
+            <w:pPr>
+              <w:rPr>
+                <w:rFonts w:ascii="Arial" w:hAnsi="Arial" w:cs="Arial"/>
+                <w:b/>
+                <w:sz w:val="24"/>
+              </w:rPr>
+            </w:pPr>
+            <w:r>
+              <w:rPr>
+                <w:rFonts w:ascii="Arial" w:hAnsi="Arial" w:cs="Arial"/>
+                <w:b/>
+                <w:sz w:val="24"/>
+              </w:rPr>
+              <w:t>Nombre de usuario</w:t>
+            </w:r>
+          </w:p>
+          <w:p>
+            <w:pPr>
+              <w:rPr>
+                <w:rFonts w:ascii="Arial" w:hAnsi="Arial" w:cs="Arial"/>
+                <w:sz w:val="24"/>
+              </w:rPr>
+            </w:pPr>
+            <w:r>
+              <w:rPr>
+                <w:rFonts w:ascii="Arial" w:hAnsi="Arial" w:cs="Arial"/>
+                <w:sz w:val="24"/>
+              </w:rPr>
+              <w:t>Juan Antonio Becerra Parra</w:t>
+            </w:r>
+          </w:p>
+        </w:tc>
+      </w:tr>
+      <w:tr>
+        <w:tc>
+          <w:tcPr>
+            <w:tcW w:w="8828" w:type="dxa"/>
+          </w:tcPr>
+          <w:p>
+            <w:pPr>
+              <w:rPr>
+                <w:rFonts w:ascii="Arial" w:hAnsi="Arial" w:cs="Arial"/>
+                <w:b/>
+                <w:sz w:val="24"/>
+              </w:rPr>
+            </w:pPr>
+            <w:r>
+              <w:rPr>
+                <w:rFonts w:ascii="Arial" w:hAnsi="Arial" w:cs="Arial"/>
+                <w:b/>
+                <w:sz w:val="24"/>
+              </w:rPr>
+              <w:t>Nombre de la modificación</w:t>
+            </w:r>
+          </w:p>
+          <w:p>
+            <w:pPr>
+              <w:rPr>
+                <w:rFonts w:ascii="Arial" w:hAnsi="Arial" w:cs="Arial"/>
+                <w:sz w:val="24"/>
+              </w:rPr>
+            </w:pPr>
+            <w:r>
+              <w:rPr>
+                <w:rFonts w:ascii="Arial" w:hAnsi="Arial" w:cs="Arial"/>
+                <w:sz w:val="24"/>
+              </w:rPr>
+              <w:t>Eliminación de la pantalla de historial ventas y la evaluación de validación de pantallas</w:t>
+            </w:r>
+          </w:p>
+        </w:tc>
+      </w:tr>
+      <w:tr>
+        <w:tc>
+          <w:tcPr>
+            <w:tcW w:w="8828" w:type="dxa"/>
+          </w:tcPr>
+          <w:p>
+            <w:pPr>
+              <w:rPr>
+                <w:rFonts w:ascii="Arial" w:hAnsi="Arial" w:cs="Arial"/>
+                <w:b/>
+                <w:sz w:val="24"/>
+              </w:rPr>
+            </w:pPr>
+            <w:r>
+              <w:rPr>
+                <w:rFonts w:ascii="Arial" w:hAnsi="Arial" w:cs="Arial"/>
+                <w:b/>
+                <w:sz w:val="24"/>
+              </w:rPr>
+              <w:t xml:space="preserve">Descripción de la modificación </w:t>
+            </w:r>
+          </w:p>
+          <w:p>
+            <w:pPr>
+              <w:rPr>
+                <w:rFonts w:ascii="Arial" w:hAnsi="Arial" w:cs="Arial"/>
+                <w:sz w:val="24"/>
+              </w:rPr>
+            </w:pPr>
+            <w:r>
+              <w:rPr>
+                <w:rFonts w:ascii="Arial" w:hAnsi="Arial" w:cs="Arial"/>
+                <w:sz w:val="24"/>
+              </w:rPr>
+              <w:t xml:space="preserve">Se decidió eliminar la pantalla de historial venta, por motivos de practicidad y por cuestiones de tiempo, se comenzó a ver la parte de validación de parte del administrador y el diseño que corresponde. </w:t>
+            </w:r>
+          </w:p>
+        </w:tc>
+      </w:tr>
+      <w:tr>
+        <w:tc>
+          <w:tcPr>
+            <w:tcW w:w="8828" w:type="dxa"/>
+          </w:tcPr>
+          <w:p>
+            <w:pPr>
+              <w:rPr>
+                <w:rFonts w:ascii="Arial" w:hAnsi="Arial" w:cs="Arial"/>
+                <w:b/>
+                <w:sz w:val="24"/>
+              </w:rPr>
+            </w:pPr>
+            <w:r>
+              <w:rPr>
+                <w:rFonts w:ascii="Arial" w:hAnsi="Arial" w:cs="Arial"/>
+                <w:b/>
+                <w:sz w:val="24"/>
+              </w:rPr>
+              <w:t>Archivos afectados</w:t>
+            </w:r>
+          </w:p>
+          <w:p>
+            <w:pPr>
+              <w:rPr>
+                <w:rFonts w:ascii="Arial" w:hAnsi="Arial" w:cs="Arial"/>
+                <w:sz w:val="24"/>
+              </w:rPr>
+            </w:pPr>
+            <w:r>
+              <w:rPr>
+                <w:rFonts w:ascii="Arial" w:hAnsi="Arial" w:cs="Arial"/>
+                <w:sz w:val="24"/>
+              </w:rPr>
+              <w:t xml:space="preserve">Web, </w:t>
+            </w:r>
+            <w:proofErr w:type="spellStart"/>
+            <w:r>
+              <w:rPr>
+                <w:rFonts w:ascii="Arial" w:hAnsi="Arial" w:cs="Arial"/>
+                <w:sz w:val="24"/>
+              </w:rPr>
+              <w:t>historialVentas.php</w:t>
+            </w:r>
+            <w:proofErr w:type="spellEnd"/>
+            <w:r>
+              <w:rPr>
+                <w:rFonts w:ascii="Arial" w:hAnsi="Arial" w:cs="Arial"/>
+                <w:sz w:val="24"/>
+              </w:rPr>
+              <w:t xml:space="preserve">, </w:t>
+            </w:r>
+            <w:proofErr w:type="spellStart"/>
+            <w:r>
+              <w:rPr>
+                <w:rFonts w:ascii="Arial" w:hAnsi="Arial" w:cs="Arial"/>
+                <w:sz w:val="24"/>
+              </w:rPr>
+              <w:t>Historial_Venta.blade</w:t>
+            </w:r>
+            <w:proofErr w:type="spellEnd"/>
+            <w:r>
+              <w:rPr>
+                <w:rFonts w:ascii="Arial" w:hAnsi="Arial" w:cs="Arial"/>
+                <w:sz w:val="24"/>
+              </w:rPr>
+              <w:t xml:space="preserve"> y </w:t>
+            </w:r>
+            <w:proofErr w:type="spellStart"/>
+            <w:r>
+              <w:rPr>
+                <w:rFonts w:ascii="Arial" w:hAnsi="Arial" w:cs="Arial"/>
+                <w:sz w:val="24"/>
+              </w:rPr>
+              <w:t>ccs</w:t>
+            </w:r>
+            <w:proofErr w:type="spellEnd"/>
+          </w:p>
+        </w:tc>
+      </w:tr>
+      <w:tr>
+        <w:tc>
+          <w:tcPr>
+            <w:tcW w:w="8828" w:type="dxa"/>
+          </w:tcPr>
+          <w:p>
+            <w:pPr>
+              <w:rPr>
+                <w:rFonts w:ascii="Arial" w:hAnsi="Arial" w:cs="Arial"/>
+                <w:b/>
+                <w:sz w:val="24"/>
+              </w:rPr>
+            </w:pPr>
+            <w:r>
+              <w:rPr>
+                <w:rFonts w:ascii="Arial" w:hAnsi="Arial" w:cs="Arial"/>
+                <w:b/>
+                <w:sz w:val="24"/>
+              </w:rPr>
+              <w:t>Razón de afectación</w:t>
+            </w:r>
+          </w:p>
+          <w:p>
+            <w:pPr>
+              <w:rPr>
+                <w:rFonts w:ascii="Arial" w:hAnsi="Arial" w:cs="Arial"/>
+                <w:sz w:val="24"/>
+              </w:rPr>
+            </w:pPr>
+            <w:r>
+              <w:rPr>
+                <w:rFonts w:ascii="Arial" w:hAnsi="Arial" w:cs="Arial"/>
+                <w:sz w:val="24"/>
+              </w:rPr>
+              <w:t xml:space="preserve">Por razones de practicidad y funcionalidad, </w:t>
+            </w:r>
+            <w:r>
+              <w:rPr>
+                <w:rFonts w:ascii="Arial" w:hAnsi="Arial" w:cs="Arial"/>
+                <w:sz w:val="24"/>
+              </w:rPr>
+              <w:t>evitar posibles problemas en el funcionamiento de la plataforma.</w:t>
+            </w:r>
+          </w:p>
+        </w:tc>
+      </w:tr>
+    </w:tbl>
+    <w:tbl>
+      <w:tblPr>
+        <w:tblStyle w:val="Tablaconcuadrcula"/>
+        <w:tblpPr w:leftFromText="141" w:rightFromText="141" w:vertAnchor="page" w:horzAnchor="margin" w:tblpY="6421"/>
+        <w:tblW w:w="0" w:type="auto"/>
+        <w:tblLook w:val="04A0" w:firstRow="1" w:lastRow="0" w:firstColumn="1" w:lastColumn="0" w:noHBand="0" w:noVBand="1"/>
+      </w:tblPr>
+      <w:tblGrid>
+        <w:gridCol w:w="8828"/>
+      </w:tblGrid>
+      <w:tr>
+        <w:tc>
+          <w:tcPr>
+            <w:tcW w:w="8828" w:type="dxa"/>
+          </w:tcPr>
+          <w:p>
+            <w:pPr>
+              <w:rPr>
+                <w:rFonts w:ascii="Arial" w:hAnsi="Arial" w:cs="Arial"/>
+                <w:b/>
+                <w:sz w:val="24"/>
+              </w:rPr>
+            </w:pPr>
+            <w:r>
+              <w:rPr>
+                <w:rFonts w:ascii="Arial" w:hAnsi="Arial" w:cs="Arial"/>
+                <w:b/>
+                <w:sz w:val="24"/>
+              </w:rPr>
+              <w:t>Nombre de usuario</w:t>
+            </w:r>
+          </w:p>
+          <w:p>
+            <w:pPr>
+              <w:rPr>
+                <w:rFonts w:ascii="Arial" w:hAnsi="Arial" w:cs="Arial"/>
+                <w:sz w:val="24"/>
+                <w:lang w:val="es-CL"/>
+              </w:rPr>
+            </w:pPr>
+            <w:proofErr w:type="spellStart"/>
+            <w:r>
+              <w:rPr>
+                <w:rFonts w:ascii="Arial" w:hAnsi="Arial" w:cs="Arial"/>
+                <w:sz w:val="24"/>
+              </w:rPr>
+              <w:t>Jos</w:t>
+            </w:r>
+            <w:r>
+              <w:rPr>
+                <w:rFonts w:ascii="Arial" w:hAnsi="Arial" w:cs="Arial"/>
+                <w:sz w:val="24"/>
+                <w:lang w:val="es-CL"/>
+              </w:rPr>
+              <w:t>ías</w:t>
+            </w:r>
+            <w:proofErr w:type="spellEnd"/>
+            <w:r>
+              <w:rPr>
+                <w:rFonts w:ascii="Arial" w:hAnsi="Arial" w:cs="Arial"/>
+                <w:sz w:val="24"/>
+                <w:lang w:val="es-CL"/>
+              </w:rPr>
+              <w:t xml:space="preserve"> Ponce Rodríguez</w:t>
+            </w:r>
+          </w:p>
+        </w:tc>
+      </w:tr>
+      <w:tr>
+        <w:tc>
+          <w:tcPr>
+            <w:tcW w:w="8828" w:type="dxa"/>
+          </w:tcPr>
+          <w:p>
+            <w:pPr>
+              <w:rPr>
+                <w:rFonts w:ascii="Arial" w:hAnsi="Arial" w:cs="Arial"/>
+                <w:b/>
+                <w:sz w:val="24"/>
+              </w:rPr>
+            </w:pPr>
+            <w:r>
+              <w:rPr>
+                <w:rFonts w:ascii="Arial" w:hAnsi="Arial" w:cs="Arial"/>
+                <w:b/>
+                <w:sz w:val="24"/>
+              </w:rPr>
+              <w:t>Nombre de la modificación</w:t>
+            </w:r>
+          </w:p>
+          <w:p>
+            <w:pPr>
+              <w:rPr>
+                <w:rFonts w:ascii="Arial" w:hAnsi="Arial" w:cs="Arial"/>
+                <w:sz w:val="24"/>
+              </w:rPr>
+            </w:pPr>
+            <w:r>
+              <w:rPr>
+                <w:rFonts w:ascii="Arial" w:hAnsi="Arial" w:cs="Arial"/>
+                <w:sz w:val="24"/>
+              </w:rPr>
+              <w:t xml:space="preserve">Modificación de las pantallas del lado del </w:t>
+            </w:r>
+            <w:r>
+              <w:rPr>
+                <w:rFonts w:ascii="Arial" w:hAnsi="Arial" w:cs="Arial"/>
+                <w:sz w:val="24"/>
+              </w:rPr>
+              <w:t>administrador</w:t>
+            </w:r>
+          </w:p>
+        </w:tc>
+      </w:tr>
+      <w:tr>
+        <w:tc>
+          <w:tcPr>
+            <w:tcW w:w="8828" w:type="dxa"/>
+          </w:tcPr>
+          <w:p>
+            <w:pPr>
+              <w:rPr>
+                <w:rFonts w:ascii="Arial" w:hAnsi="Arial" w:cs="Arial"/>
+                <w:b/>
+                <w:sz w:val="24"/>
+              </w:rPr>
+            </w:pPr>
+            <w:r>
+              <w:rPr>
+                <w:rFonts w:ascii="Arial" w:hAnsi="Arial" w:cs="Arial"/>
+                <w:b/>
+                <w:sz w:val="24"/>
+              </w:rPr>
+              <w:t xml:space="preserve">Descripción de la modificación </w:t>
+            </w:r>
+          </w:p>
+          <w:p>
+            <w:pPr>
+              <w:rPr>
+                <w:rFonts w:ascii="Arial" w:hAnsi="Arial" w:cs="Arial"/>
+                <w:sz w:val="24"/>
+                <w:lang w:val="es-CL"/>
+              </w:rPr>
+            </w:pPr>
+            <w:r>
+              <w:rPr>
+                <w:rFonts w:ascii="Arial" w:hAnsi="Arial" w:cs="Arial"/>
+                <w:sz w:val="24"/>
+              </w:rPr>
+              <w:t>Se modificó el diseño del menú de las pantallas que son del lado del administrador de la página, en el que se hicieron cambios que finalmente se revocaron pero que al igual algunos se conservan.</w:t>
+            </w:r>
+          </w:p>
+        </w:tc>
+      </w:tr>
+      <w:tr>
+        <w:tc>
+          <w:tcPr>
+            <w:tcW w:w="8828" w:type="dxa"/>
+          </w:tcPr>
+          <w:p>
+            <w:pPr>
+              <w:rPr>
+                <w:rFonts w:ascii="Arial" w:hAnsi="Arial" w:cs="Arial"/>
+                <w:b/>
+                <w:sz w:val="24"/>
+              </w:rPr>
+            </w:pPr>
+            <w:r>
+              <w:rPr>
+                <w:rFonts w:ascii="Arial" w:hAnsi="Arial" w:cs="Arial"/>
+                <w:b/>
+                <w:sz w:val="24"/>
+              </w:rPr>
+              <w:t>Archivos afectados</w:t>
+            </w:r>
+          </w:p>
+          <w:p>
+            <w:pPr>
+              <w:rPr>
+                <w:rFonts w:ascii="Arial" w:hAnsi="Arial" w:cs="Arial"/>
+                <w:sz w:val="24"/>
+              </w:rPr>
+            </w:pPr>
+            <w:proofErr w:type="spellStart"/>
+            <w:r>
+              <w:rPr>
+                <w:rFonts w:ascii="Arial" w:hAnsi="Arial" w:cs="Arial"/>
+                <w:sz w:val="24"/>
+              </w:rPr>
+              <w:t>alta_Producto.blade</w:t>
+            </w:r>
+            <w:proofErr w:type="spellEnd"/>
+            <w:r>
+              <w:rPr>
+                <w:rFonts w:ascii="Arial" w:hAnsi="Arial" w:cs="Arial"/>
+                <w:sz w:val="24"/>
+              </w:rPr>
+              <w:t xml:space="preserve">. </w:t>
+            </w:r>
+            <w:proofErr w:type="spellStart"/>
+            <w:r>
+              <w:rPr>
+                <w:rFonts w:ascii="Arial" w:hAnsi="Arial" w:cs="Arial"/>
+                <w:sz w:val="24"/>
+              </w:rPr>
+              <w:t>alta_Proveedores.blade</w:t>
+            </w:r>
+            <w:r>
+              <w:rPr>
+                <w:rFonts w:ascii="Arial" w:hAnsi="Arial" w:cs="Arial"/>
+                <w:sz w:val="24"/>
+              </w:rPr>
+              <w:t>.php</w:t>
+            </w:r>
+            <w:proofErr w:type="spellEnd"/>
+            <w:r>
+              <w:rPr>
+                <w:rFonts w:ascii="Arial" w:hAnsi="Arial" w:cs="Arial"/>
+                <w:sz w:val="24"/>
+              </w:rPr>
+              <w:t xml:space="preserve">, </w:t>
+            </w:r>
+            <w:proofErr w:type="spellStart"/>
+            <w:r>
+              <w:rPr>
+                <w:rFonts w:ascii="Arial" w:hAnsi="Arial" w:cs="Arial"/>
+                <w:sz w:val="24"/>
+              </w:rPr>
+              <w:t>alta_Usuarios.blade</w:t>
+            </w:r>
+            <w:r>
+              <w:rPr>
+                <w:rFonts w:ascii="Arial" w:hAnsi="Arial" w:cs="Arial"/>
+                <w:sz w:val="24"/>
+              </w:rPr>
+              <w:t>.php</w:t>
+            </w:r>
+            <w:proofErr w:type="spellEnd"/>
+            <w:r>
+              <w:rPr>
+                <w:rFonts w:ascii="Arial" w:hAnsi="Arial" w:cs="Arial"/>
+                <w:sz w:val="24"/>
+              </w:rPr>
+              <w:t xml:space="preserve">, </w:t>
+            </w:r>
+            <w:proofErr w:type="spellStart"/>
+            <w:r>
+              <w:rPr>
+                <w:rFonts w:ascii="Arial" w:hAnsi="Arial" w:cs="Arial"/>
+                <w:sz w:val="24"/>
+              </w:rPr>
+              <w:t>lista_Productos.blade</w:t>
+            </w:r>
+            <w:r>
+              <w:rPr>
+                <w:rFonts w:ascii="Arial" w:hAnsi="Arial" w:cs="Arial"/>
+                <w:sz w:val="24"/>
+              </w:rPr>
+              <w:t>.php</w:t>
+            </w:r>
+            <w:proofErr w:type="spellEnd"/>
+            <w:r>
+              <w:rPr>
+                <w:rFonts w:ascii="Arial" w:hAnsi="Arial" w:cs="Arial"/>
+                <w:sz w:val="24"/>
+              </w:rPr>
+              <w:t xml:space="preserve">, </w:t>
+            </w:r>
+            <w:proofErr w:type="spellStart"/>
+            <w:r>
+              <w:rPr>
+                <w:rFonts w:ascii="Arial" w:hAnsi="Arial" w:cs="Arial"/>
+                <w:sz w:val="24"/>
+              </w:rPr>
+              <w:t>lista_Usuarios.blade</w:t>
+            </w:r>
+            <w:r>
+              <w:rPr>
+                <w:rFonts w:ascii="Arial" w:hAnsi="Arial" w:cs="Arial"/>
+                <w:sz w:val="24"/>
+              </w:rPr>
+              <w:t>.php</w:t>
+            </w:r>
+            <w:proofErr w:type="spellEnd"/>
+            <w:r>
+              <w:rPr>
+                <w:rFonts w:ascii="Arial" w:hAnsi="Arial" w:cs="Arial"/>
+                <w:sz w:val="24"/>
+              </w:rPr>
+              <w:t xml:space="preserve">, </w:t>
+            </w:r>
+            <w:proofErr w:type="spellStart"/>
+            <w:r>
+              <w:rPr>
+                <w:rFonts w:ascii="Arial" w:hAnsi="Arial" w:cs="Arial"/>
+                <w:sz w:val="24"/>
+              </w:rPr>
+              <w:t>modificar_Producto.blade</w:t>
+            </w:r>
+            <w:r>
+              <w:rPr>
+                <w:rFonts w:ascii="Arial" w:hAnsi="Arial" w:cs="Arial"/>
+                <w:sz w:val="24"/>
+              </w:rPr>
+              <w:t>.php</w:t>
+            </w:r>
+            <w:proofErr w:type="spellEnd"/>
+            <w:r>
+              <w:rPr>
+                <w:rFonts w:ascii="Arial" w:hAnsi="Arial" w:cs="Arial"/>
+                <w:sz w:val="24"/>
+              </w:rPr>
+              <w:t xml:space="preserve">, </w:t>
+            </w:r>
+            <w:proofErr w:type="spellStart"/>
+            <w:r>
+              <w:rPr>
+                <w:rFonts w:ascii="Arial" w:hAnsi="Arial" w:cs="Arial"/>
+                <w:sz w:val="24"/>
+              </w:rPr>
+              <w:t>modificar_UsuarioAdm.blade</w:t>
+            </w:r>
+            <w:r>
+              <w:rPr>
+                <w:rFonts w:ascii="Arial" w:hAnsi="Arial" w:cs="Arial"/>
+                <w:sz w:val="24"/>
+              </w:rPr>
+              <w:t>.php</w:t>
+            </w:r>
+            <w:proofErr w:type="spellEnd"/>
+            <w:r>
+              <w:rPr>
+                <w:rFonts w:ascii="Arial" w:hAnsi="Arial" w:cs="Arial"/>
+                <w:sz w:val="24"/>
+              </w:rPr>
+              <w:t xml:space="preserve">, </w:t>
+            </w:r>
+            <w:proofErr w:type="spellStart"/>
+            <w:r>
+              <w:rPr>
+                <w:rFonts w:ascii="Arial" w:hAnsi="Arial" w:cs="Arial"/>
+                <w:sz w:val="24"/>
+              </w:rPr>
+              <w:t>seguimiento_Pedidos.blade</w:t>
+            </w:r>
+            <w:r>
+              <w:rPr>
+                <w:rFonts w:ascii="Arial" w:hAnsi="Arial" w:cs="Arial"/>
+                <w:sz w:val="24"/>
+              </w:rPr>
+              <w:t>.php</w:t>
+            </w:r>
+            <w:proofErr w:type="spellEnd"/>
+          </w:p>
+        </w:tc>
+      </w:tr>
+      <w:tr>
+        <w:tc>
+          <w:tcPr>
+            <w:tcW w:w="8828" w:type="dxa"/>
+          </w:tcPr>
+          <w:p>
+            <w:pPr>
+              <w:rPr>
+                <w:rFonts w:ascii="Arial" w:hAnsi="Arial" w:cs="Arial"/>
+                <w:b/>
+                <w:sz w:val="24"/>
+              </w:rPr>
+            </w:pPr>
+            <w:r>
+              <w:rPr>
+                <w:rFonts w:ascii="Arial" w:hAnsi="Arial" w:cs="Arial"/>
+                <w:b/>
+                <w:sz w:val="24"/>
+              </w:rPr>
+              <w:t>Razón de afectación</w:t>
+            </w:r>
+          </w:p>
+          <w:p>
+            <w:pPr>
+              <w:rPr>
+                <w:rFonts w:ascii="Arial" w:hAnsi="Arial" w:cs="Arial"/>
+                <w:sz w:val="24"/>
+              </w:rPr>
+            </w:pPr>
+            <w:r>
+              <w:rPr>
+                <w:rFonts w:ascii="Arial" w:hAnsi="Arial" w:cs="Arial"/>
+                <w:sz w:val="24"/>
+              </w:rPr>
+              <w:t>Estandarizar la apariencia en diseño del menú de esas pantallas.</w:t>
             </w:r>
           </w:p>
         </w:tc>
@@ -2056,7 +2768,852 @@
         </w:rPr>
       </w:pPr>
     </w:p>
+    <w:p>
+      <w:pPr>
+        <w:rPr>
+          <w:rFonts w:ascii="Arial" w:hAnsi="Arial" w:cs="Arial"/>
+          <w:sz w:val="28"/>
+        </w:rPr>
+      </w:pPr>
+    </w:p>
+    <w:p>
+      <w:pPr>
+        <w:rPr>
+          <w:rFonts w:ascii="Arial" w:hAnsi="Arial" w:cs="Arial"/>
+          <w:sz w:val="28"/>
+        </w:rPr>
+      </w:pPr>
+    </w:p>
+    <w:p>
+      <w:pPr>
+        <w:rPr>
+          <w:rFonts w:ascii="Arial" w:hAnsi="Arial" w:cs="Arial"/>
+          <w:sz w:val="28"/>
+        </w:rPr>
+      </w:pPr>
+    </w:p>
+    <w:p>
+      <w:pPr>
+        <w:rPr>
+          <w:rFonts w:ascii="Arial" w:hAnsi="Arial" w:cs="Arial"/>
+          <w:sz w:val="28"/>
+        </w:rPr>
+      </w:pPr>
+    </w:p>
+    <w:p>
+      <w:pPr>
+        <w:rPr>
+          <w:rFonts w:ascii="Arial" w:hAnsi="Arial" w:cs="Arial"/>
+          <w:sz w:val="28"/>
+        </w:rPr>
+      </w:pPr>
+    </w:p>
+    <w:tbl>
+      <w:tblPr>
+        <w:tblStyle w:val="Tablaconcuadrcula"/>
+        <w:tblpPr w:leftFromText="141" w:rightFromText="141" w:vertAnchor="page" w:horzAnchor="margin" w:tblpY="1876"/>
+        <w:tblW w:w="0" w:type="auto"/>
+        <w:tblLook w:val="04A0" w:firstRow="1" w:lastRow="0" w:firstColumn="1" w:lastColumn="0" w:noHBand="0" w:noVBand="1"/>
+      </w:tblPr>
+      <w:tblGrid>
+        <w:gridCol w:w="8828"/>
+      </w:tblGrid>
+      <w:tr>
+        <w:tc>
+          <w:tcPr>
+            <w:tcW w:w="8828" w:type="dxa"/>
+          </w:tcPr>
+          <w:p>
+            <w:pPr>
+              <w:rPr>
+                <w:rFonts w:ascii="Arial" w:hAnsi="Arial" w:cs="Arial"/>
+                <w:b/>
+                <w:sz w:val="24"/>
+              </w:rPr>
+            </w:pPr>
+            <w:r>
+              <w:rPr>
+                <w:rFonts w:ascii="Arial" w:hAnsi="Arial" w:cs="Arial"/>
+                <w:b/>
+                <w:sz w:val="24"/>
+              </w:rPr>
+              <w:lastRenderedPageBreak/>
+              <w:t>Nombre de usuario</w:t>
+            </w:r>
+          </w:p>
+          <w:p>
+            <w:pPr>
+              <w:rPr>
+                <w:rFonts w:ascii="Arial" w:hAnsi="Arial" w:cs="Arial"/>
+                <w:sz w:val="24"/>
+              </w:rPr>
+            </w:pPr>
+            <w:r>
+              <w:rPr>
+                <w:rFonts w:ascii="Arial" w:hAnsi="Arial" w:cs="Arial"/>
+                <w:sz w:val="24"/>
+              </w:rPr>
+              <w:t xml:space="preserve">Keuri </w:t>
+            </w:r>
+            <w:proofErr w:type="spellStart"/>
+            <w:r>
+              <w:rPr>
+                <w:rFonts w:ascii="Arial" w:hAnsi="Arial" w:cs="Arial"/>
+                <w:sz w:val="24"/>
+              </w:rPr>
+              <w:t>Adilene</w:t>
+            </w:r>
+            <w:proofErr w:type="spellEnd"/>
+            <w:r>
+              <w:rPr>
+                <w:rFonts w:ascii="Arial" w:hAnsi="Arial" w:cs="Arial"/>
+                <w:sz w:val="24"/>
+              </w:rPr>
+              <w:t xml:space="preserve"> </w:t>
+            </w:r>
+            <w:proofErr w:type="spellStart"/>
+            <w:r>
+              <w:rPr>
+                <w:rFonts w:ascii="Arial" w:hAnsi="Arial" w:cs="Arial"/>
+                <w:sz w:val="24"/>
+              </w:rPr>
+              <w:t>Machain</w:t>
+            </w:r>
+            <w:proofErr w:type="spellEnd"/>
+            <w:r>
+              <w:rPr>
+                <w:rFonts w:ascii="Arial" w:hAnsi="Arial" w:cs="Arial"/>
+                <w:sz w:val="24"/>
+              </w:rPr>
+              <w:t xml:space="preserve"> Tarula </w:t>
+            </w:r>
+          </w:p>
+        </w:tc>
+      </w:tr>
+      <w:tr>
+        <w:tc>
+          <w:tcPr>
+            <w:tcW w:w="8828" w:type="dxa"/>
+          </w:tcPr>
+          <w:p>
+            <w:pPr>
+              <w:rPr>
+                <w:rFonts w:ascii="Arial" w:hAnsi="Arial" w:cs="Arial"/>
+                <w:b/>
+                <w:sz w:val="24"/>
+              </w:rPr>
+            </w:pPr>
+            <w:r>
+              <w:rPr>
+                <w:rFonts w:ascii="Arial" w:hAnsi="Arial" w:cs="Arial"/>
+                <w:b/>
+                <w:sz w:val="24"/>
+              </w:rPr>
+              <w:t>Nombre de la modificación</w:t>
+            </w:r>
+          </w:p>
+          <w:p>
+            <w:pPr>
+              <w:rPr>
+                <w:rFonts w:ascii="Arial" w:hAnsi="Arial" w:cs="Arial"/>
+                <w:sz w:val="24"/>
+              </w:rPr>
+            </w:pPr>
+            <w:r>
+              <w:rPr>
+                <w:rFonts w:ascii="Arial" w:hAnsi="Arial" w:cs="Arial"/>
+                <w:sz w:val="24"/>
+              </w:rPr>
+              <w:t xml:space="preserve">Reinstalación de la base de datos y apoyo a la solución de algunas migraciones en la base de datos. </w:t>
+            </w:r>
+          </w:p>
+        </w:tc>
+      </w:tr>
+      <w:tr>
+        <w:tc>
+          <w:tcPr>
+            <w:tcW w:w="8828" w:type="dxa"/>
+          </w:tcPr>
+          <w:p>
+            <w:pPr>
+              <w:rPr>
+                <w:rFonts w:ascii="Arial" w:hAnsi="Arial" w:cs="Arial"/>
+                <w:b/>
+                <w:sz w:val="24"/>
+              </w:rPr>
+            </w:pPr>
+            <w:r>
+              <w:rPr>
+                <w:rFonts w:ascii="Arial" w:hAnsi="Arial" w:cs="Arial"/>
+                <w:b/>
+                <w:sz w:val="24"/>
+              </w:rPr>
+              <w:t xml:space="preserve">Descripción de la modificación </w:t>
+            </w:r>
+          </w:p>
+          <w:p>
+            <w:pPr>
+              <w:rPr>
+                <w:rFonts w:ascii="Arial" w:hAnsi="Arial" w:cs="Arial"/>
+                <w:sz w:val="24"/>
+              </w:rPr>
+            </w:pPr>
+            <w:r>
+              <w:rPr>
+                <w:rFonts w:ascii="Arial" w:hAnsi="Arial" w:cs="Arial"/>
+                <w:sz w:val="24"/>
+              </w:rPr>
+              <w:t xml:space="preserve">Se descargó nuevamente la base de datos ya que se realizaron cambios en ella, así como también apoye a darle solución al error que se presentó de las migraciones de unas tablas que al descargar la nueva base de datos que no se creaban por completo. </w:t>
+            </w:r>
+          </w:p>
+        </w:tc>
+      </w:tr>
+      <w:tr>
+        <w:tc>
+          <w:tcPr>
+            <w:tcW w:w="8828" w:type="dxa"/>
+          </w:tcPr>
+          <w:p>
+            <w:pPr>
+              <w:rPr>
+                <w:rFonts w:ascii="Arial" w:hAnsi="Arial" w:cs="Arial"/>
+                <w:b/>
+                <w:sz w:val="24"/>
+              </w:rPr>
+            </w:pPr>
+            <w:r>
+              <w:rPr>
+                <w:rFonts w:ascii="Arial" w:hAnsi="Arial" w:cs="Arial"/>
+                <w:b/>
+                <w:sz w:val="24"/>
+              </w:rPr>
+              <w:t>Archivos afectados</w:t>
+            </w:r>
+          </w:p>
+          <w:p>
+            <w:pPr>
+              <w:rPr>
+                <w:rFonts w:ascii="Arial" w:hAnsi="Arial" w:cs="Arial"/>
+                <w:sz w:val="24"/>
+              </w:rPr>
+            </w:pPr>
+            <w:r>
+              <w:rPr>
+                <w:rFonts w:ascii="Arial" w:hAnsi="Arial" w:cs="Arial"/>
+                <w:sz w:val="24"/>
+              </w:rPr>
+              <w:t xml:space="preserve">Base de datos </w:t>
+            </w:r>
+          </w:p>
+        </w:tc>
+      </w:tr>
+      <w:tr>
+        <w:tc>
+          <w:tcPr>
+            <w:tcW w:w="8828" w:type="dxa"/>
+          </w:tcPr>
+          <w:p>
+            <w:pPr>
+              <w:rPr>
+                <w:rFonts w:ascii="Arial" w:hAnsi="Arial" w:cs="Arial"/>
+                <w:b/>
+                <w:sz w:val="24"/>
+              </w:rPr>
+            </w:pPr>
+            <w:r>
+              <w:rPr>
+                <w:rFonts w:ascii="Arial" w:hAnsi="Arial" w:cs="Arial"/>
+                <w:b/>
+                <w:sz w:val="24"/>
+              </w:rPr>
+              <w:t>Razón de afectación</w:t>
+            </w:r>
+          </w:p>
+          <w:p>
+            <w:pPr>
+              <w:rPr>
+                <w:rFonts w:ascii="Arial" w:hAnsi="Arial" w:cs="Arial"/>
+                <w:sz w:val="24"/>
+              </w:rPr>
+            </w:pPr>
+            <w:r>
+              <w:rPr>
+                <w:rFonts w:ascii="Arial" w:hAnsi="Arial" w:cs="Arial"/>
+                <w:sz w:val="24"/>
+              </w:rPr>
+              <w:t xml:space="preserve">Para poder utilizar de una mejor manera la base de datos y así  poder continuar con el diseño y programación de las pantallas </w:t>
+            </w:r>
+          </w:p>
+        </w:tc>
+      </w:tr>
+    </w:tbl>
+    <w:p>
+      <w:pPr>
+        <w:rPr>
+          <w:rFonts w:ascii="Arial" w:hAnsi="Arial" w:cs="Arial"/>
+          <w:sz w:val="28"/>
+        </w:rPr>
+      </w:pPr>
+    </w:p>
     <w:p/>
+    <w:p>
+      <w:pPr>
+        <w:widowControl w:val="0"/>
+        <w:spacing w:after="0" w:line="276" w:lineRule="auto"/>
+        <w:rPr>
+          <w:rFonts w:ascii="Arial" w:eastAsia="Arial" w:hAnsi="Arial" w:cs="Arial"/>
+          <w:color w:val="000000"/>
+        </w:rPr>
+      </w:pPr>
+    </w:p>
+    <w:tbl>
+      <w:tblPr>
+        <w:tblW w:w="8835" w:type="dxa"/>
+        <w:tblBorders>
+          <w:top w:val="single" w:sz="4" w:space="0" w:color="000000"/>
+          <w:left w:val="single" w:sz="4" w:space="0" w:color="000000"/>
+          <w:bottom w:val="single" w:sz="4" w:space="0" w:color="000000"/>
+          <w:right w:val="single" w:sz="4" w:space="0" w:color="000000"/>
+          <w:insideH w:val="single" w:sz="4" w:space="0" w:color="000000"/>
+          <w:insideV w:val="single" w:sz="4" w:space="0" w:color="000000"/>
+        </w:tblBorders>
+        <w:tblLayout w:type="fixed"/>
+        <w:tblLook w:val="0400" w:firstRow="0" w:lastRow="0" w:firstColumn="0" w:lastColumn="0" w:noHBand="0" w:noVBand="1"/>
+      </w:tblPr>
+      <w:tblGrid>
+        <w:gridCol w:w="8835"/>
+      </w:tblGrid>
+      <w:tr>
+        <w:tc>
+          <w:tcPr>
+            <w:tcW w:w="8828" w:type="dxa"/>
+            <w:tcBorders>
+              <w:top w:val="single" w:sz="4" w:space="0" w:color="000000"/>
+              <w:left w:val="single" w:sz="4" w:space="0" w:color="000000"/>
+              <w:bottom w:val="single" w:sz="4" w:space="0" w:color="000000"/>
+              <w:right w:val="single" w:sz="4" w:space="0" w:color="000000"/>
+            </w:tcBorders>
+            <w:hideMark/>
+          </w:tcPr>
+          <w:p>
+            <w:pPr>
+              <w:rPr>
+                <w:rFonts w:ascii="Arial" w:eastAsia="Arial" w:hAnsi="Arial" w:cs="Arial"/>
+                <w:b/>
+                <w:sz w:val="24"/>
+                <w:szCs w:val="24"/>
+              </w:rPr>
+            </w:pPr>
+            <w:r>
+              <w:rPr>
+                <w:rFonts w:ascii="Arial" w:eastAsia="Arial" w:hAnsi="Arial" w:cs="Arial"/>
+                <w:b/>
+                <w:sz w:val="24"/>
+                <w:szCs w:val="24"/>
+              </w:rPr>
+              <w:t>Nombre de usuario</w:t>
+            </w:r>
+          </w:p>
+          <w:p>
+            <w:pPr>
+              <w:rPr>
+                <w:rFonts w:ascii="Arial" w:eastAsia="Arial" w:hAnsi="Arial" w:cs="Arial"/>
+                <w:sz w:val="24"/>
+                <w:szCs w:val="24"/>
+              </w:rPr>
+            </w:pPr>
+            <w:r>
+              <w:rPr>
+                <w:rFonts w:ascii="Arial" w:eastAsia="Arial" w:hAnsi="Arial" w:cs="Arial"/>
+                <w:sz w:val="24"/>
+                <w:szCs w:val="24"/>
+              </w:rPr>
+              <w:t xml:space="preserve">Yonic23 </w:t>
+            </w:r>
+          </w:p>
+        </w:tc>
+      </w:tr>
+      <w:tr>
+        <w:tc>
+          <w:tcPr>
+            <w:tcW w:w="8828" w:type="dxa"/>
+            <w:tcBorders>
+              <w:top w:val="single" w:sz="4" w:space="0" w:color="000000"/>
+              <w:left w:val="single" w:sz="4" w:space="0" w:color="000000"/>
+              <w:bottom w:val="single" w:sz="4" w:space="0" w:color="000000"/>
+              <w:right w:val="single" w:sz="4" w:space="0" w:color="000000"/>
+            </w:tcBorders>
+            <w:hideMark/>
+          </w:tcPr>
+          <w:p>
+            <w:pPr>
+              <w:tabs>
+                <w:tab w:val="left" w:pos="4950"/>
+              </w:tabs>
+              <w:rPr>
+                <w:rFonts w:ascii="Arial" w:eastAsia="Arial" w:hAnsi="Arial" w:cs="Arial"/>
+                <w:b/>
+                <w:sz w:val="24"/>
+                <w:szCs w:val="24"/>
+              </w:rPr>
+            </w:pPr>
+            <w:r>
+              <w:rPr>
+                <w:rFonts w:ascii="Arial" w:eastAsia="Arial" w:hAnsi="Arial" w:cs="Arial"/>
+                <w:b/>
+                <w:sz w:val="24"/>
+                <w:szCs w:val="24"/>
+              </w:rPr>
+              <w:t>Nombre de la modificación</w:t>
+            </w:r>
+            <w:r>
+              <w:rPr>
+                <w:rFonts w:ascii="Arial" w:eastAsia="Arial" w:hAnsi="Arial" w:cs="Arial"/>
+                <w:b/>
+                <w:sz w:val="24"/>
+                <w:szCs w:val="24"/>
+              </w:rPr>
+              <w:tab/>
+            </w:r>
+          </w:p>
+          <w:p>
+            <w:pPr>
+              <w:rPr>
+                <w:rFonts w:ascii="Arial" w:eastAsia="Arial" w:hAnsi="Arial" w:cs="Arial"/>
+                <w:sz w:val="24"/>
+                <w:szCs w:val="24"/>
+              </w:rPr>
+            </w:pPr>
+            <w:r>
+              <w:rPr>
+                <w:rFonts w:ascii="Arial" w:eastAsia="Arial" w:hAnsi="Arial" w:cs="Arial"/>
+                <w:sz w:val="24"/>
+                <w:szCs w:val="24"/>
+              </w:rPr>
+              <w:t xml:space="preserve">Diseño de parte del administrador </w:t>
+            </w:r>
+          </w:p>
+        </w:tc>
+      </w:tr>
+      <w:tr>
+        <w:tc>
+          <w:tcPr>
+            <w:tcW w:w="8828" w:type="dxa"/>
+            <w:tcBorders>
+              <w:top w:val="single" w:sz="4" w:space="0" w:color="000000"/>
+              <w:left w:val="single" w:sz="4" w:space="0" w:color="000000"/>
+              <w:bottom w:val="single" w:sz="4" w:space="0" w:color="000000"/>
+              <w:right w:val="single" w:sz="4" w:space="0" w:color="000000"/>
+            </w:tcBorders>
+            <w:hideMark/>
+          </w:tcPr>
+          <w:p>
+            <w:pPr>
+              <w:rPr>
+                <w:rFonts w:ascii="Arial" w:eastAsia="Arial" w:hAnsi="Arial" w:cs="Arial"/>
+                <w:b/>
+                <w:sz w:val="24"/>
+                <w:szCs w:val="24"/>
+              </w:rPr>
+            </w:pPr>
+            <w:r>
+              <w:rPr>
+                <w:rFonts w:ascii="Arial" w:eastAsia="Arial" w:hAnsi="Arial" w:cs="Arial"/>
+                <w:b/>
+                <w:sz w:val="24"/>
+                <w:szCs w:val="24"/>
+              </w:rPr>
+              <w:t xml:space="preserve">Descripción de la modificación </w:t>
+            </w:r>
+          </w:p>
+          <w:p>
+            <w:pPr>
+              <w:rPr>
+                <w:rFonts w:ascii="Arial" w:eastAsia="Arial" w:hAnsi="Arial" w:cs="Arial"/>
+                <w:sz w:val="24"/>
+                <w:szCs w:val="24"/>
+              </w:rPr>
+            </w:pPr>
+            <w:r>
+              <w:rPr>
+                <w:rFonts w:ascii="Arial" w:eastAsia="Arial" w:hAnsi="Arial" w:cs="Arial"/>
+                <w:sz w:val="24"/>
+                <w:szCs w:val="24"/>
+              </w:rPr>
+              <w:t>Intentamos acomodar el color de los márgenes de las pantallas.  Alta de usuario, modificar usuarios.</w:t>
+            </w:r>
+          </w:p>
+        </w:tc>
+      </w:tr>
+      <w:tr>
+        <w:tc>
+          <w:tcPr>
+            <w:tcW w:w="8828" w:type="dxa"/>
+            <w:tcBorders>
+              <w:top w:val="single" w:sz="4" w:space="0" w:color="000000"/>
+              <w:left w:val="single" w:sz="4" w:space="0" w:color="000000"/>
+              <w:bottom w:val="single" w:sz="4" w:space="0" w:color="000000"/>
+              <w:right w:val="single" w:sz="4" w:space="0" w:color="000000"/>
+            </w:tcBorders>
+            <w:hideMark/>
+          </w:tcPr>
+          <w:p>
+            <w:pPr>
+              <w:rPr>
+                <w:rFonts w:ascii="Arial" w:eastAsia="Arial" w:hAnsi="Arial" w:cs="Arial"/>
+                <w:b/>
+                <w:sz w:val="24"/>
+                <w:szCs w:val="24"/>
+              </w:rPr>
+            </w:pPr>
+            <w:r>
+              <w:rPr>
+                <w:rFonts w:ascii="Arial" w:eastAsia="Arial" w:hAnsi="Arial" w:cs="Arial"/>
+                <w:b/>
+                <w:sz w:val="24"/>
+                <w:szCs w:val="24"/>
+              </w:rPr>
+              <w:t>Archivos afectados</w:t>
+            </w:r>
+          </w:p>
+          <w:p>
+            <w:pPr>
+              <w:rPr>
+                <w:rFonts w:ascii="Arial" w:eastAsia="Arial" w:hAnsi="Arial" w:cs="Arial"/>
+                <w:sz w:val="24"/>
+                <w:szCs w:val="24"/>
+              </w:rPr>
+            </w:pPr>
+            <w:r>
+              <w:rPr>
+                <w:rFonts w:ascii="Arial" w:eastAsia="Arial" w:hAnsi="Arial" w:cs="Arial"/>
+                <w:sz w:val="24"/>
+                <w:szCs w:val="24"/>
+              </w:rPr>
+              <w:t>No se afectó ninguno, ya que nos salieron algunos errores y las dejamos como estaban.</w:t>
+            </w:r>
+          </w:p>
+        </w:tc>
+      </w:tr>
+      <w:tr>
+        <w:tc>
+          <w:tcPr>
+            <w:tcW w:w="8828" w:type="dxa"/>
+            <w:tcBorders>
+              <w:top w:val="single" w:sz="4" w:space="0" w:color="000000"/>
+              <w:left w:val="single" w:sz="4" w:space="0" w:color="000000"/>
+              <w:bottom w:val="single" w:sz="4" w:space="0" w:color="000000"/>
+              <w:right w:val="single" w:sz="4" w:space="0" w:color="000000"/>
+            </w:tcBorders>
+            <w:hideMark/>
+          </w:tcPr>
+          <w:p>
+            <w:pPr>
+              <w:rPr>
+                <w:rFonts w:ascii="Arial" w:eastAsia="Arial" w:hAnsi="Arial" w:cs="Arial"/>
+                <w:b/>
+                <w:sz w:val="24"/>
+                <w:szCs w:val="24"/>
+              </w:rPr>
+            </w:pPr>
+            <w:r>
+              <w:rPr>
+                <w:rFonts w:ascii="Arial" w:eastAsia="Arial" w:hAnsi="Arial" w:cs="Arial"/>
+                <w:b/>
+                <w:sz w:val="24"/>
+                <w:szCs w:val="24"/>
+              </w:rPr>
+              <w:t>Razón de afectación</w:t>
+            </w:r>
+          </w:p>
+          <w:p>
+            <w:pPr>
+              <w:rPr>
+                <w:rFonts w:ascii="Arial" w:eastAsia="Arial" w:hAnsi="Arial" w:cs="Arial"/>
+                <w:sz w:val="24"/>
+                <w:szCs w:val="24"/>
+              </w:rPr>
+            </w:pPr>
+            <w:r>
+              <w:rPr>
+                <w:rFonts w:ascii="Arial" w:eastAsia="Arial" w:hAnsi="Arial" w:cs="Arial"/>
+                <w:sz w:val="24"/>
+                <w:szCs w:val="24"/>
+              </w:rPr>
+              <w:t>Remiraba un poco feo los colores actuales.</w:t>
+            </w:r>
+          </w:p>
+        </w:tc>
+      </w:tr>
+    </w:tbl>
+    <w:p>
+      <w:pPr>
+        <w:rPr>
+          <w:rFonts w:ascii="Arial" w:eastAsia="Arial" w:hAnsi="Arial" w:cs="Arial"/>
+          <w:sz w:val="28"/>
+          <w:szCs w:val="28"/>
+        </w:rPr>
+      </w:pPr>
+    </w:p>
+    <w:p/>
+    <w:p/>
+    <w:p/>
+    <w:p/>
+    <w:tbl>
+      <w:tblPr>
+        <w:tblStyle w:val="Tablaconcuadrcula"/>
+        <w:tblpPr w:leftFromText="141" w:rightFromText="141" w:vertAnchor="page" w:horzAnchor="margin" w:tblpY="1246"/>
+        <w:tblW w:w="0" w:type="auto"/>
+        <w:tblLook w:val="04A0" w:firstRow="1" w:lastRow="0" w:firstColumn="1" w:lastColumn="0" w:noHBand="0" w:noVBand="1"/>
+      </w:tblPr>
+      <w:tblGrid>
+        <w:gridCol w:w="8828"/>
+      </w:tblGrid>
+      <w:tr>
+        <w:tc>
+          <w:tcPr>
+            <w:tcW w:w="8828" w:type="dxa"/>
+            <w:tcBorders>
+              <w:top w:val="single" w:sz="4" w:space="0" w:color="auto"/>
+              <w:left w:val="single" w:sz="4" w:space="0" w:color="auto"/>
+              <w:bottom w:val="single" w:sz="4" w:space="0" w:color="auto"/>
+              <w:right w:val="single" w:sz="4" w:space="0" w:color="auto"/>
+            </w:tcBorders>
+            <w:hideMark/>
+          </w:tcPr>
+          <w:p>
+            <w:pPr>
+              <w:rPr>
+                <w:rFonts w:ascii="Arial" w:hAnsi="Arial" w:cs="Arial"/>
+                <w:b/>
+                <w:sz w:val="24"/>
+              </w:rPr>
+            </w:pPr>
+            <w:r>
+              <w:rPr>
+                <w:rFonts w:ascii="Arial" w:hAnsi="Arial" w:cs="Arial"/>
+                <w:b/>
+                <w:sz w:val="24"/>
+              </w:rPr>
+              <w:lastRenderedPageBreak/>
+              <w:t>Nombre de usuario</w:t>
+            </w:r>
+          </w:p>
+          <w:p>
+            <w:pPr>
+              <w:rPr>
+                <w:rFonts w:ascii="Arial" w:hAnsi="Arial" w:cs="Arial"/>
+                <w:sz w:val="24"/>
+              </w:rPr>
+            </w:pPr>
+            <w:r>
+              <w:rPr>
+                <w:rFonts w:ascii="Arial" w:hAnsi="Arial" w:cs="Arial"/>
+                <w:sz w:val="24"/>
+              </w:rPr>
+              <w:t>Jorge Alberto González Mendoza</w:t>
+            </w:r>
+          </w:p>
+        </w:tc>
+      </w:tr>
+      <w:tr>
+        <w:tc>
+          <w:tcPr>
+            <w:tcW w:w="8828" w:type="dxa"/>
+            <w:tcBorders>
+              <w:top w:val="single" w:sz="4" w:space="0" w:color="auto"/>
+              <w:left w:val="single" w:sz="4" w:space="0" w:color="auto"/>
+              <w:bottom w:val="single" w:sz="4" w:space="0" w:color="auto"/>
+              <w:right w:val="single" w:sz="4" w:space="0" w:color="auto"/>
+            </w:tcBorders>
+            <w:hideMark/>
+          </w:tcPr>
+          <w:p>
+            <w:pPr>
+              <w:rPr>
+                <w:rFonts w:ascii="Arial" w:hAnsi="Arial" w:cs="Arial"/>
+                <w:b/>
+                <w:sz w:val="24"/>
+              </w:rPr>
+            </w:pPr>
+            <w:r>
+              <w:rPr>
+                <w:rFonts w:ascii="Arial" w:hAnsi="Arial" w:cs="Arial"/>
+                <w:b/>
+                <w:sz w:val="24"/>
+              </w:rPr>
+              <w:t>Nombre de la modificación</w:t>
+            </w:r>
+          </w:p>
+          <w:p>
+            <w:pPr>
+              <w:rPr>
+                <w:rFonts w:ascii="Arial" w:hAnsi="Arial" w:cs="Arial"/>
+                <w:sz w:val="24"/>
+              </w:rPr>
+            </w:pPr>
+            <w:r>
+              <w:rPr>
+                <w:rFonts w:ascii="Arial" w:hAnsi="Arial" w:cs="Arial"/>
+                <w:sz w:val="24"/>
+              </w:rPr>
+              <w:t>Corrección de errores en BD e investigación sobre como pasar 2 arreglos a una vista</w:t>
+            </w:r>
+          </w:p>
+        </w:tc>
+      </w:tr>
+      <w:tr>
+        <w:tc>
+          <w:tcPr>
+            <w:tcW w:w="8828" w:type="dxa"/>
+            <w:tcBorders>
+              <w:top w:val="single" w:sz="4" w:space="0" w:color="auto"/>
+              <w:left w:val="single" w:sz="4" w:space="0" w:color="auto"/>
+              <w:bottom w:val="single" w:sz="4" w:space="0" w:color="auto"/>
+              <w:right w:val="single" w:sz="4" w:space="0" w:color="auto"/>
+            </w:tcBorders>
+            <w:hideMark/>
+          </w:tcPr>
+          <w:p>
+            <w:pPr>
+              <w:rPr>
+                <w:rFonts w:ascii="Arial" w:hAnsi="Arial" w:cs="Arial"/>
+                <w:b/>
+                <w:sz w:val="24"/>
+              </w:rPr>
+            </w:pPr>
+            <w:r>
+              <w:rPr>
+                <w:rFonts w:ascii="Arial" w:hAnsi="Arial" w:cs="Arial"/>
+                <w:b/>
+                <w:sz w:val="24"/>
+              </w:rPr>
+              <w:t xml:space="preserve">Descripción de la modificación </w:t>
+            </w:r>
+          </w:p>
+          <w:p>
+            <w:pPr>
+              <w:rPr>
+                <w:rFonts w:ascii="Arial" w:hAnsi="Arial" w:cs="Arial"/>
+                <w:sz w:val="24"/>
+              </w:rPr>
+            </w:pPr>
+            <w:r>
+              <w:rPr>
+                <w:rFonts w:ascii="Arial" w:hAnsi="Arial" w:cs="Arial"/>
+                <w:sz w:val="24"/>
+              </w:rPr>
+              <w:t>Se aplicaron correcciones a la BD porque había problemas en la migración e investigué como mandar 2 arreglos de un controlador a una vista para implementarlo en el listado de pedidos</w:t>
+            </w:r>
+          </w:p>
+        </w:tc>
+      </w:tr>
+      <w:tr>
+        <w:tc>
+          <w:tcPr>
+            <w:tcW w:w="8828" w:type="dxa"/>
+            <w:tcBorders>
+              <w:top w:val="single" w:sz="4" w:space="0" w:color="auto"/>
+              <w:left w:val="single" w:sz="4" w:space="0" w:color="auto"/>
+              <w:bottom w:val="single" w:sz="4" w:space="0" w:color="auto"/>
+              <w:right w:val="single" w:sz="4" w:space="0" w:color="auto"/>
+            </w:tcBorders>
+            <w:hideMark/>
+          </w:tcPr>
+          <w:p>
+            <w:pPr>
+              <w:rPr>
+                <w:rFonts w:ascii="Arial" w:hAnsi="Arial" w:cs="Arial"/>
+                <w:b/>
+                <w:sz w:val="24"/>
+              </w:rPr>
+            </w:pPr>
+            <w:r>
+              <w:rPr>
+                <w:rFonts w:ascii="Arial" w:hAnsi="Arial" w:cs="Arial"/>
+                <w:b/>
+                <w:sz w:val="24"/>
+              </w:rPr>
+              <w:t>Archivos afectados</w:t>
+            </w:r>
+          </w:p>
+          <w:p>
+            <w:pPr>
+              <w:rPr>
+                <w:rFonts w:ascii="Arial" w:hAnsi="Arial" w:cs="Arial"/>
+                <w:sz w:val="24"/>
+              </w:rPr>
+            </w:pPr>
+            <w:proofErr w:type="spellStart"/>
+            <w:r>
+              <w:rPr>
+                <w:rFonts w:ascii="Arial" w:hAnsi="Arial" w:cs="Arial"/>
+                <w:sz w:val="24"/>
+              </w:rPr>
+              <w:t>database.php</w:t>
+            </w:r>
+            <w:proofErr w:type="spellEnd"/>
+            <w:r>
+              <w:rPr>
+                <w:rFonts w:ascii="Arial" w:hAnsi="Arial" w:cs="Arial"/>
+                <w:sz w:val="24"/>
+              </w:rPr>
+              <w:t xml:space="preserve"> </w:t>
+            </w:r>
+          </w:p>
+        </w:tc>
+      </w:tr>
+      <w:tr>
+        <w:tc>
+          <w:tcPr>
+            <w:tcW w:w="8828" w:type="dxa"/>
+            <w:tcBorders>
+              <w:top w:val="single" w:sz="4" w:space="0" w:color="auto"/>
+              <w:left w:val="single" w:sz="4" w:space="0" w:color="auto"/>
+              <w:bottom w:val="single" w:sz="4" w:space="0" w:color="auto"/>
+              <w:right w:val="single" w:sz="4" w:space="0" w:color="auto"/>
+            </w:tcBorders>
+            <w:hideMark/>
+          </w:tcPr>
+          <w:p>
+            <w:pPr>
+              <w:rPr>
+                <w:rFonts w:ascii="Arial" w:hAnsi="Arial" w:cs="Arial"/>
+                <w:b/>
+                <w:sz w:val="24"/>
+              </w:rPr>
+            </w:pPr>
+            <w:r>
+              <w:rPr>
+                <w:rFonts w:ascii="Arial" w:hAnsi="Arial" w:cs="Arial"/>
+                <w:b/>
+                <w:sz w:val="24"/>
+              </w:rPr>
+              <w:t>Razón de afectación</w:t>
+            </w:r>
+          </w:p>
+          <w:p>
+            <w:pPr>
+              <w:rPr>
+                <w:rFonts w:ascii="Arial" w:hAnsi="Arial" w:cs="Arial"/>
+                <w:sz w:val="24"/>
+              </w:rPr>
+            </w:pPr>
+            <w:r>
+              <w:rPr>
+                <w:rFonts w:ascii="Arial" w:hAnsi="Arial" w:cs="Arial"/>
+                <w:sz w:val="24"/>
+              </w:rPr>
+              <w:t>Corrección de errores e investigación necesaria para poder realizar la siguiente pantalla.</w:t>
+            </w:r>
+          </w:p>
+        </w:tc>
+      </w:tr>
+    </w:tbl>
+    <w:p>
+      <w:bookmarkStart w:id="1" w:name="_GoBack"/>
+      <w:bookmarkEnd w:id="1"/>
+    </w:p>
     <w:sectPr>
       <w:pgSz w:w="12240" w:h="15840"/>
       <w:pgMar w:top="1417" w:right="1701" w:bottom="1417" w:left="1701" w:header="708" w:footer="708" w:gutter="0"/>

</xml_diff>